<commit_message>
upload work on write-up
</commit_message>
<xml_diff>
--- a/Crowdfunding ETL.docx
+++ b/Crowdfunding ETL.docx
@@ -61,36 +61,18 @@
         <w:spacing w:before="240" w:after="240" w:line="360" w:lineRule="auto"/>
         <w:jc w:val="both"/>
         <w:rPr>
-          <w:bCs/>
-        </w:rPr>
-      </w:pPr>
-    </w:p>
-    <w:p>
-      <w:pPr>
-        <w:spacing w:before="240" w:after="240" w:line="360" w:lineRule="auto"/>
-        <w:jc w:val="both"/>
-        <w:rPr>
-          <w:bCs/>
-        </w:rPr>
-      </w:pPr>
-    </w:p>
-    <w:p>
-      <w:pPr>
-        <w:spacing w:before="240" w:after="240" w:line="360" w:lineRule="auto"/>
-        <w:jc w:val="both"/>
-        <w:rPr>
-          <w:bCs/>
-        </w:rPr>
-      </w:pPr>
-      <w:r>
-        <w:rPr>
-          <w:bCs/>
+          <w:b/>
+        </w:rPr>
+      </w:pPr>
+      <w:r>
+        <w:rPr>
+          <w:b/>
         </w:rPr>
         <w:t>Intro</w:t>
       </w:r>
       <w:r>
         <w:rPr>
-          <w:bCs/>
+          <w:b/>
         </w:rPr>
         <w:t>duction</w:t>
       </w:r>
@@ -98,165 +80,6 @@
     <w:p>
       <w:pPr>
         <w:spacing w:before="240" w:after="240" w:line="360" w:lineRule="auto"/>
-        <w:jc w:val="both"/>
-        <w:rPr>
-          <w:bCs/>
-        </w:rPr>
-      </w:pPr>
-      <w:r>
-        <w:rPr>
-          <w:bCs/>
-        </w:rPr>
-        <w:tab/>
-      </w:r>
-      <w:r>
-        <w:rPr>
-          <w:bCs/>
-        </w:rPr>
-        <w:t xml:space="preserve">This project is a presentation of the ETL process. </w:t>
-      </w:r>
-    </w:p>
-    <w:p>
-      <w:pPr>
-        <w:spacing w:before="240" w:after="240" w:line="360" w:lineRule="auto"/>
-        <w:jc w:val="both"/>
-        <w:rPr>
-          <w:bCs/>
-        </w:rPr>
-      </w:pPr>
-    </w:p>
-    <w:p>
-      <w:pPr>
-        <w:spacing w:before="240" w:after="240" w:line="360" w:lineRule="auto"/>
-        <w:jc w:val="both"/>
-        <w:rPr>
-          <w:bCs/>
-        </w:rPr>
-      </w:pPr>
-    </w:p>
-    <w:p>
-      <w:pPr>
-        <w:spacing w:before="240" w:after="240" w:line="360" w:lineRule="auto"/>
-        <w:jc w:val="both"/>
-        <w:rPr>
-          <w:bCs/>
-        </w:rPr>
-      </w:pPr>
-    </w:p>
-    <w:p>
-      <w:pPr>
-        <w:spacing w:before="240" w:after="240" w:line="360" w:lineRule="auto"/>
-        <w:jc w:val="both"/>
-        <w:rPr>
-          <w:bCs/>
-        </w:rPr>
-      </w:pPr>
-    </w:p>
-    <w:p>
-      <w:pPr>
-        <w:spacing w:before="240" w:after="240" w:line="360" w:lineRule="auto"/>
-        <w:jc w:val="both"/>
-        <w:rPr>
-          <w:bCs/>
-        </w:rPr>
-      </w:pPr>
-    </w:p>
-    <w:p>
-      <w:pPr>
-        <w:spacing w:before="240" w:after="240" w:line="360" w:lineRule="auto"/>
-        <w:jc w:val="both"/>
-        <w:rPr>
-          <w:bCs/>
-        </w:rPr>
-      </w:pPr>
-      <w:r>
-        <w:rPr>
-          <w:bCs/>
-        </w:rPr>
-        <w:t>Given</w:t>
-      </w:r>
-    </w:p>
-    <w:p>
-      <w:pPr>
-        <w:spacing w:before="240" w:after="240" w:line="360" w:lineRule="auto"/>
-        <w:jc w:val="both"/>
-        <w:rPr>
-          <w:bCs/>
-        </w:rPr>
-      </w:pPr>
-      <w:r>
-        <w:rPr>
-          <w:bCs/>
-        </w:rPr>
-        <w:tab/>
-        <w:t>2 Excel files &amp; Starter Code</w:t>
-      </w:r>
-    </w:p>
-    <w:p>
-      <w:pPr>
-        <w:spacing w:before="240" w:after="240" w:line="360" w:lineRule="auto"/>
-        <w:jc w:val="both"/>
-        <w:rPr>
-          <w:bCs/>
-        </w:rPr>
-      </w:pPr>
-      <w:r>
-        <w:rPr>
-          <w:bCs/>
-        </w:rPr>
-        <w:t>Creating CSVs</w:t>
-      </w:r>
-    </w:p>
-    <w:p>
-      <w:pPr>
-        <w:spacing w:before="240" w:after="240" w:line="360" w:lineRule="auto"/>
-        <w:jc w:val="both"/>
-        <w:rPr>
-          <w:bCs/>
-        </w:rPr>
-      </w:pPr>
-      <w:r>
-        <w:rPr>
-          <w:bCs/>
-        </w:rPr>
-        <w:tab/>
-        <w:t xml:space="preserve">ETL Starter </w:t>
-      </w:r>
-    </w:p>
-    <w:p>
-      <w:pPr>
-        <w:spacing w:before="240" w:after="240" w:line="360" w:lineRule="auto"/>
-        <w:jc w:val="both"/>
-        <w:rPr>
-          <w:bCs/>
-        </w:rPr>
-      </w:pPr>
-      <w:r>
-        <w:rPr>
-          <w:bCs/>
-        </w:rPr>
-        <w:t>Postgres</w:t>
-      </w:r>
-    </w:p>
-    <w:p>
-      <w:pPr>
-        <w:spacing w:before="240" w:after="240" w:line="360" w:lineRule="auto"/>
-        <w:jc w:val="both"/>
-        <w:rPr>
-          <w:bCs/>
-        </w:rPr>
-      </w:pPr>
-      <w:r>
-        <w:rPr>
-          <w:bCs/>
-        </w:rPr>
-        <w:tab/>
-        <w:t>ETL Load</w:t>
-      </w:r>
-    </w:p>
-    <w:p>
-      <w:pPr>
-        <w:spacing w:before="240" w:after="240" w:line="360" w:lineRule="auto"/>
         <w:ind w:firstLine="720"/>
         <w:jc w:val="both"/>
         <w:rPr>
@@ -267,113 +90,57 @@
         <w:rPr>
           <w:bCs/>
         </w:rPr>
-        <w:t xml:space="preserve">Create database, create tables, load </w:t>
+        <w:t xml:space="preserve">What is ETL? ETL is the process of extracting, transforming, and loading data from multiples sources into a single central data repository. This is the process of taking raw data, </w:t>
+      </w:r>
+      <w:r>
+        <w:rPr>
+          <w:bCs/>
+        </w:rPr>
+        <w:t xml:space="preserve">cleaning and </w:t>
+      </w:r>
+      <w:r>
+        <w:rPr>
+          <w:bCs/>
+        </w:rPr>
+        <w:t>organizing</w:t>
+      </w:r>
+      <w:r>
+        <w:rPr>
+          <w:bCs/>
+        </w:rPr>
+        <w:t xml:space="preserve"> the information into a usable format, and then loading it into a data repository. We can then access the data</w:t>
+      </w:r>
+      <w:r>
+        <w:rPr>
+          <w:bCs/>
+        </w:rPr>
+        <w:t xml:space="preserve"> to improve business intelligence, generating analytics and reporting to better steer company decisions. </w:t>
+      </w:r>
+      <w:r>
+        <w:rPr>
+          <w:bCs/>
+        </w:rPr>
+        <w:t xml:space="preserve">This project is a showcase of the ETL process, culminating in an analysis of the data using </w:t>
       </w:r>
       <w:proofErr w:type="spellStart"/>
       <w:r>
         <w:rPr>
           <w:bCs/>
         </w:rPr>
-        <w:t>csvs</w:t>
+        <w:t>sql</w:t>
       </w:r>
       <w:proofErr w:type="spellEnd"/>
       <w:r>
         <w:rPr>
           <w:bCs/>
         </w:rPr>
-        <w:t xml:space="preserve"> into tables</w:t>
-      </w:r>
-    </w:p>
-    <w:p>
-      <w:pPr>
-        <w:spacing w:before="240" w:after="240" w:line="360" w:lineRule="auto"/>
-        <w:jc w:val="both"/>
-        <w:rPr>
-          <w:bCs/>
-        </w:rPr>
-      </w:pPr>
-      <w:r>
-        <w:rPr>
-          <w:bCs/>
-        </w:rPr>
-        <w:lastRenderedPageBreak/>
-        <w:t>Data Viz</w:t>
-      </w:r>
-    </w:p>
-    <w:p>
-      <w:pPr>
-        <w:spacing w:before="240" w:after="240" w:line="360" w:lineRule="auto"/>
-        <w:jc w:val="both"/>
-        <w:rPr>
-          <w:bCs/>
-        </w:rPr>
-      </w:pPr>
-      <w:r>
-        <w:rPr>
-          <w:bCs/>
-        </w:rPr>
-        <w:tab/>
-        <w:t xml:space="preserve">Queries from Jupiter notebook to create viz for 3 questions in </w:t>
-      </w:r>
-      <w:proofErr w:type="spellStart"/>
-      <w:r>
-        <w:rPr>
-          <w:bCs/>
-        </w:rPr>
-        <w:t>ind</w:t>
-      </w:r>
-      <w:proofErr w:type="spellEnd"/>
-      <w:r>
-        <w:rPr>
-          <w:bCs/>
-        </w:rPr>
-        <w:t xml:space="preserve"> folders</w:t>
-      </w:r>
-    </w:p>
-    <w:p>
-      <w:pPr>
-        <w:spacing w:before="240" w:after="240" w:line="360" w:lineRule="auto"/>
-        <w:jc w:val="both"/>
-        <w:rPr>
-          <w:bCs/>
-        </w:rPr>
-      </w:pPr>
-      <w:r>
-        <w:rPr>
-          <w:bCs/>
-        </w:rPr>
-        <w:t>Credits</w:t>
-      </w:r>
-    </w:p>
-    <w:p>
-      <w:pPr>
-        <w:spacing w:before="240" w:after="240" w:line="360" w:lineRule="auto"/>
-        <w:jc w:val="both"/>
-        <w:rPr>
-          <w:bCs/>
-        </w:rPr>
-      </w:pPr>
-      <w:r>
-        <w:rPr>
-          <w:bCs/>
-        </w:rPr>
-        <w:tab/>
-        <w:t>Partner Code and ChatGPT</w:t>
-      </w:r>
-    </w:p>
-    <w:p>
-      <w:pPr>
-        <w:spacing w:before="240" w:after="240" w:line="360" w:lineRule="auto"/>
-        <w:jc w:val="both"/>
-        <w:rPr>
-          <w:bCs/>
-        </w:rPr>
-      </w:pPr>
-    </w:p>
-    <w:p>
-      <w:pPr>
-        <w:spacing w:before="240" w:after="240" w:line="360" w:lineRule="auto"/>
-        <w:jc w:val="both"/>
+        <w:t xml:space="preserve"> queries and data visualizations.</w:t>
+      </w:r>
+    </w:p>
+    <w:p>
+      <w:pPr>
+        <w:spacing w:before="240" w:after="240" w:line="360" w:lineRule="auto"/>
+        <w:jc w:val="center"/>
         <w:rPr>
           <w:bCs/>
         </w:rPr>
@@ -384,10 +151,10 @@
           <w14:ligatures w14:val="standardContextual"/>
         </w:rPr>
         <w:drawing>
-          <wp:inline distT="0" distB="0" distL="0" distR="0" wp14:anchorId="493C075A" wp14:editId="6A687919">
-            <wp:extent cx="5943600" cy="3077845"/>
-            <wp:effectExtent l="0" t="0" r="0" b="8255"/>
-            <wp:docPr id="469938259" name="Picture 1"/>
+          <wp:inline distT="0" distB="0" distL="0" distR="0" wp14:anchorId="5E2D4B84" wp14:editId="700054B2">
+            <wp:extent cx="4829175" cy="2500749"/>
+            <wp:effectExtent l="0" t="0" r="0" b="0"/>
+            <wp:docPr id="994140697" name="Picture 1"/>
             <wp:cNvGraphicFramePr>
               <a:graphicFrameLocks xmlns:a="http://schemas.openxmlformats.org/drawingml/2006/main" noChangeAspect="1"/>
             </wp:cNvGraphicFramePr>
@@ -407,7 +174,7 @@
                   <pic:spPr>
                     <a:xfrm>
                       <a:off x="0" y="0"/>
-                      <a:ext cx="5943600" cy="3077845"/>
+                      <a:ext cx="4843779" cy="2508311"/>
                     </a:xfrm>
                     <a:prstGeom prst="rect">
                       <a:avLst/>
@@ -419,6 +186,1921 @@
           </wp:inline>
         </w:drawing>
       </w:r>
+    </w:p>
+    <w:p>
+      <w:pPr>
+        <w:spacing w:before="240" w:after="240" w:line="360" w:lineRule="auto"/>
+        <w:jc w:val="both"/>
+        <w:rPr>
+          <w:b/>
+        </w:rPr>
+      </w:pPr>
+      <w:r>
+        <w:rPr>
+          <w:b/>
+        </w:rPr>
+        <w:t>Extraction</w:t>
+      </w:r>
+    </w:p>
+    <w:p>
+      <w:pPr>
+        <w:spacing w:before="240" w:after="240" w:line="360" w:lineRule="auto"/>
+        <w:ind w:firstLine="720"/>
+        <w:jc w:val="both"/>
+        <w:rPr>
+          <w:bCs/>
+        </w:rPr>
+      </w:pPr>
+      <w:r>
+        <w:rPr>
+          <w:bCs/>
+        </w:rPr>
+        <w:t>In the Extract</w:t>
+      </w:r>
+      <w:r>
+        <w:rPr>
+          <w:bCs/>
+        </w:rPr>
+        <w:t>ion</w:t>
+      </w:r>
+      <w:r>
+        <w:rPr>
+          <w:bCs/>
+        </w:rPr>
+        <w:t xml:space="preserve"> phase, w</w:t>
+      </w:r>
+      <w:r>
+        <w:rPr>
+          <w:bCs/>
+        </w:rPr>
+        <w:t>e were given raw dat</w:t>
+      </w:r>
+      <w:r>
+        <w:rPr>
+          <w:bCs/>
+        </w:rPr>
+        <w:t>a</w:t>
+      </w:r>
+      <w:r>
+        <w:rPr>
+          <w:bCs/>
+        </w:rPr>
+        <w:t xml:space="preserve"> in the form of</w:t>
+      </w:r>
+      <w:r>
+        <w:rPr>
+          <w:bCs/>
+        </w:rPr>
+        <w:t xml:space="preserve"> two excel files found in the Resources folder</w:t>
+      </w:r>
+      <w:r>
+        <w:rPr>
+          <w:bCs/>
+        </w:rPr>
+        <w:t>, to simulate retrieval of raw data from multiple sources. Each was saved in a different format for us to extract data into usable files</w:t>
+      </w:r>
+      <w:r>
+        <w:rPr>
+          <w:bCs/>
+        </w:rPr>
+        <w:t xml:space="preserve"> for uploading into our database. </w:t>
+      </w:r>
+    </w:p>
+    <w:p>
+      <w:pPr>
+        <w:spacing w:after="160" w:line="259" w:lineRule="auto"/>
+        <w:rPr>
+          <w:bCs/>
+        </w:rPr>
+      </w:pPr>
+      <w:r>
+        <w:rPr>
+          <w:bCs/>
+        </w:rPr>
+        <w:br w:type="page"/>
+      </w:r>
+    </w:p>
+    <w:p>
+      <w:pPr>
+        <w:spacing w:before="240" w:after="240" w:line="360" w:lineRule="auto"/>
+        <w:jc w:val="both"/>
+        <w:rPr>
+          <w:bCs/>
+        </w:rPr>
+      </w:pPr>
+      <w:r>
+        <w:rPr>
+          <w:bCs/>
+        </w:rPr>
+        <w:lastRenderedPageBreak/>
+        <w:t>The first, was “Resources/crowdfunding”:</w:t>
+      </w:r>
+    </w:p>
+    <w:p>
+      <w:pPr>
+        <w:spacing w:before="240" w:after="240" w:line="360" w:lineRule="auto"/>
+        <w:jc w:val="both"/>
+        <w:rPr>
+          <w:bCs/>
+        </w:rPr>
+      </w:pPr>
+      <w:r>
+        <w:rPr>
+          <w:noProof/>
+          <w14:ligatures w14:val="standardContextual"/>
+        </w:rPr>
+        <w:drawing>
+          <wp:inline distT="0" distB="0" distL="0" distR="0" wp14:anchorId="3A131556" wp14:editId="45724E40">
+            <wp:extent cx="5943600" cy="1816735"/>
+            <wp:effectExtent l="0" t="0" r="0" b="0"/>
+            <wp:docPr id="1652670602" name="Picture 1"/>
+            <wp:cNvGraphicFramePr>
+              <a:graphicFrameLocks xmlns:a="http://schemas.openxmlformats.org/drawingml/2006/main" noChangeAspect="1"/>
+            </wp:cNvGraphicFramePr>
+            <a:graphic xmlns:a="http://schemas.openxmlformats.org/drawingml/2006/main">
+              <a:graphicData uri="http://schemas.openxmlformats.org/drawingml/2006/picture">
+                <pic:pic xmlns:pic="http://schemas.openxmlformats.org/drawingml/2006/picture">
+                  <pic:nvPicPr>
+                    <pic:cNvPr id="1652670602" name=""/>
+                    <pic:cNvPicPr/>
+                  </pic:nvPicPr>
+                  <pic:blipFill>
+                    <a:blip r:embed="rId5"/>
+                    <a:stretch>
+                      <a:fillRect/>
+                    </a:stretch>
+                  </pic:blipFill>
+                  <pic:spPr>
+                    <a:xfrm>
+                      <a:off x="0" y="0"/>
+                      <a:ext cx="5943600" cy="1816735"/>
+                    </a:xfrm>
+                    <a:prstGeom prst="rect">
+                      <a:avLst/>
+                    </a:prstGeom>
+                  </pic:spPr>
+                </pic:pic>
+              </a:graphicData>
+            </a:graphic>
+          </wp:inline>
+        </w:drawing>
+      </w:r>
+    </w:p>
+    <w:p>
+      <w:pPr>
+        <w:spacing w:before="240" w:after="240" w:line="360" w:lineRule="auto"/>
+        <w:jc w:val="both"/>
+        <w:rPr>
+          <w:bCs/>
+        </w:rPr>
+      </w:pPr>
+      <w:r>
+        <w:rPr>
+          <w:bCs/>
+        </w:rPr>
+        <w:tab/>
+        <w:t>This excel format had information clearly separated by columns. We were to use this file to separate information needed to generate our category, subcategory, and campaign tables.</w:t>
+      </w:r>
+      <w:r>
+        <w:rPr>
+          <w:bCs/>
+        </w:rPr>
+        <w:t xml:space="preserve"> Our contacts table would require the second resource file, saved in JSON format.</w:t>
+      </w:r>
+    </w:p>
+    <w:p>
+      <w:pPr>
+        <w:spacing w:before="240" w:after="240" w:line="360" w:lineRule="auto"/>
+        <w:jc w:val="both"/>
+        <w:rPr>
+          <w:bCs/>
+        </w:rPr>
+      </w:pPr>
+      <w:r>
+        <w:rPr>
+          <w:bCs/>
+        </w:rPr>
+        <w:t>The second, was “Resources/contacts”:</w:t>
+      </w:r>
+    </w:p>
+    <w:p>
+      <w:pPr>
+        <w:spacing w:before="240" w:after="240" w:line="360" w:lineRule="auto"/>
+        <w:jc w:val="both"/>
+        <w:rPr>
+          <w:bCs/>
+        </w:rPr>
+      </w:pPr>
+      <w:r>
+        <w:rPr>
+          <w:noProof/>
+          <w14:ligatures w14:val="standardContextual"/>
+        </w:rPr>
+        <w:drawing>
+          <wp:inline distT="0" distB="0" distL="0" distR="0" wp14:anchorId="6708516D" wp14:editId="1AC9905F">
+            <wp:extent cx="5943600" cy="2273935"/>
+            <wp:effectExtent l="0" t="0" r="0" b="0"/>
+            <wp:docPr id="844219933" name="Picture 1"/>
+            <wp:cNvGraphicFramePr>
+              <a:graphicFrameLocks xmlns:a="http://schemas.openxmlformats.org/drawingml/2006/main" noChangeAspect="1"/>
+            </wp:cNvGraphicFramePr>
+            <a:graphic xmlns:a="http://schemas.openxmlformats.org/drawingml/2006/main">
+              <a:graphicData uri="http://schemas.openxmlformats.org/drawingml/2006/picture">
+                <pic:pic xmlns:pic="http://schemas.openxmlformats.org/drawingml/2006/picture">
+                  <pic:nvPicPr>
+                    <pic:cNvPr id="844219933" name=""/>
+                    <pic:cNvPicPr/>
+                  </pic:nvPicPr>
+                  <pic:blipFill>
+                    <a:blip r:embed="rId6"/>
+                    <a:stretch>
+                      <a:fillRect/>
+                    </a:stretch>
+                  </pic:blipFill>
+                  <pic:spPr>
+                    <a:xfrm>
+                      <a:off x="0" y="0"/>
+                      <a:ext cx="5943600" cy="2273935"/>
+                    </a:xfrm>
+                    <a:prstGeom prst="rect">
+                      <a:avLst/>
+                    </a:prstGeom>
+                  </pic:spPr>
+                </pic:pic>
+              </a:graphicData>
+            </a:graphic>
+          </wp:inline>
+        </w:drawing>
+      </w:r>
+    </w:p>
+    <w:p>
+      <w:pPr>
+        <w:spacing w:before="240" w:after="240" w:line="360" w:lineRule="auto"/>
+        <w:jc w:val="both"/>
+        <w:rPr>
+          <w:b/>
+        </w:rPr>
+      </w:pPr>
+      <w:r>
+        <w:rPr>
+          <w:b/>
+        </w:rPr>
+        <w:t>Transformation</w:t>
+      </w:r>
+    </w:p>
+    <w:p>
+      <w:pPr>
+        <w:spacing w:before="240" w:after="240" w:line="360" w:lineRule="auto"/>
+        <w:ind w:firstLine="720"/>
+        <w:jc w:val="both"/>
+        <w:rPr>
+          <w:bCs/>
+        </w:rPr>
+      </w:pPr>
+      <w:r>
+        <w:rPr>
+          <w:bCs/>
+        </w:rPr>
+        <w:t>After receiving our extracted data, w</w:t>
+      </w:r>
+      <w:r>
+        <w:rPr>
+          <w:bCs/>
+        </w:rPr>
+        <w:t xml:space="preserve">e </w:t>
+      </w:r>
+      <w:r>
+        <w:rPr>
+          <w:bCs/>
+        </w:rPr>
+        <w:t>then</w:t>
+      </w:r>
+      <w:r>
+        <w:rPr>
+          <w:bCs/>
+        </w:rPr>
+        <w:t xml:space="preserve"> transitioned into the Transform</w:t>
+      </w:r>
+      <w:r>
+        <w:rPr>
+          <w:bCs/>
+        </w:rPr>
+        <w:t>ation</w:t>
+      </w:r>
+      <w:r>
+        <w:rPr>
+          <w:bCs/>
+        </w:rPr>
+        <w:t xml:space="preserve"> phase</w:t>
+      </w:r>
+      <w:r>
+        <w:rPr>
+          <w:bCs/>
+        </w:rPr>
+        <w:t>. To begin this phase, we designed a</w:t>
+      </w:r>
+      <w:r>
+        <w:rPr>
+          <w:bCs/>
+        </w:rPr>
+        <w:t xml:space="preserve"> table schema for our database</w:t>
+      </w:r>
+      <w:r>
+        <w:rPr>
+          <w:bCs/>
+        </w:rPr>
+        <w:t xml:space="preserve"> using </w:t>
+      </w:r>
+      <w:proofErr w:type="spellStart"/>
+      <w:r>
+        <w:rPr>
+          <w:bCs/>
+        </w:rPr>
+        <w:t>QuickDBD</w:t>
+      </w:r>
+      <w:proofErr w:type="spellEnd"/>
+      <w:r>
+        <w:rPr>
+          <w:bCs/>
+        </w:rPr>
+        <w:t xml:space="preserve"> (quickdatabasediagram.com)</w:t>
+      </w:r>
+      <w:r>
+        <w:rPr>
+          <w:bCs/>
+        </w:rPr>
+        <w:t xml:space="preserve">. </w:t>
+      </w:r>
+      <w:r>
+        <w:rPr>
+          <w:bCs/>
+        </w:rPr>
+        <w:t xml:space="preserve"> </w:t>
+      </w:r>
+      <w:r>
+        <w:rPr>
+          <w:bCs/>
+        </w:rPr>
+        <w:t>As part of this creation, we generated an Entity Relationship Diagram to isolate necessary information for each required table and a SQL Source File for the scripting necessary to create tables within our database software, Postgres.</w:t>
+      </w:r>
+      <w:r>
+        <w:rPr>
+          <w:bCs/>
+        </w:rPr>
+        <w:br/>
+      </w:r>
+    </w:p>
+    <w:p>
+      <w:pPr>
+        <w:spacing w:before="240" w:after="240" w:line="360" w:lineRule="auto"/>
+        <w:jc w:val="both"/>
+        <w:rPr>
+          <w:bCs/>
+        </w:rPr>
+      </w:pPr>
+      <w:r>
+        <w:rPr>
+          <w:bCs/>
+        </w:rPr>
+        <w:lastRenderedPageBreak/>
+        <w:t>Entity Relationship Diagram, “QUICKDBD/</w:t>
+      </w:r>
+      <w:proofErr w:type="spellStart"/>
+      <w:r>
+        <w:rPr>
+          <w:bCs/>
+        </w:rPr>
+        <w:t>QuickDBD</w:t>
+      </w:r>
+      <w:proofErr w:type="spellEnd"/>
+      <w:r>
+        <w:rPr>
+          <w:bCs/>
+        </w:rPr>
+        <w:t>-Project 2.png”</w:t>
+      </w:r>
+    </w:p>
+    <w:p>
+      <w:pPr>
+        <w:spacing w:before="240" w:after="240" w:line="360" w:lineRule="auto"/>
+        <w:jc w:val="center"/>
+        <w:rPr>
+          <w:bCs/>
+          <w:lang w:val="en-US"/>
+        </w:rPr>
+      </w:pPr>
+      <w:r>
+        <w:rPr>
+          <w:bCs/>
+          <w:lang w:val="en-US"/>
+        </w:rPr>
+        <w:drawing>
+          <wp:inline distT="0" distB="0" distL="0" distR="0" wp14:anchorId="6F1D46FA" wp14:editId="627BC690">
+            <wp:extent cx="4695825" cy="3653312"/>
+            <wp:effectExtent l="0" t="0" r="0" b="4445"/>
+            <wp:docPr id="235126368" name="Picture 2"/>
+            <wp:cNvGraphicFramePr>
+              <a:graphicFrameLocks xmlns:a="http://schemas.openxmlformats.org/drawingml/2006/main" noChangeAspect="1"/>
+            </wp:cNvGraphicFramePr>
+            <a:graphic xmlns:a="http://schemas.openxmlformats.org/drawingml/2006/main">
+              <a:graphicData uri="http://schemas.openxmlformats.org/drawingml/2006/picture">
+                <pic:pic xmlns:pic="http://schemas.openxmlformats.org/drawingml/2006/picture">
+                  <pic:nvPicPr>
+                    <pic:cNvPr id="0" name="Picture 6"/>
+                    <pic:cNvPicPr>
+                      <a:picLocks noChangeAspect="1" noChangeArrowheads="1"/>
+                    </pic:cNvPicPr>
+                  </pic:nvPicPr>
+                  <pic:blipFill>
+                    <a:blip r:embed="rId7">
+                      <a:extLst>
+                        <a:ext uri="{28A0092B-C50C-407E-A947-70E740481C1C}">
+                          <a14:useLocalDpi xmlns:a14="http://schemas.microsoft.com/office/drawing/2010/main" val="0"/>
+                        </a:ext>
+                      </a:extLst>
+                    </a:blip>
+                    <a:srcRect/>
+                    <a:stretch>
+                      <a:fillRect/>
+                    </a:stretch>
+                  </pic:blipFill>
+                  <pic:spPr bwMode="auto">
+                    <a:xfrm>
+                      <a:off x="0" y="0"/>
+                      <a:ext cx="4700725" cy="3657124"/>
+                    </a:xfrm>
+                    <a:prstGeom prst="rect">
+                      <a:avLst/>
+                    </a:prstGeom>
+                    <a:noFill/>
+                    <a:ln>
+                      <a:noFill/>
+                    </a:ln>
+                  </pic:spPr>
+                </pic:pic>
+              </a:graphicData>
+            </a:graphic>
+          </wp:inline>
+        </w:drawing>
+      </w:r>
+    </w:p>
+    <w:p>
+      <w:pPr>
+        <w:spacing w:before="240" w:after="240" w:line="360" w:lineRule="auto"/>
+        <w:jc w:val="both"/>
+        <w:rPr>
+          <w:bCs/>
+        </w:rPr>
+      </w:pPr>
+      <w:r>
+        <w:rPr>
+          <w:bCs/>
+        </w:rPr>
+        <w:t>Table Creation Scripting, “</w:t>
+      </w:r>
+      <w:r>
+        <w:rPr>
+          <w:bCs/>
+        </w:rPr>
+        <w:t>QUICKDBD/</w:t>
+      </w:r>
+      <w:r>
+        <w:rPr>
+          <w:bCs/>
+        </w:rPr>
+        <w:t xml:space="preserve"> </w:t>
+      </w:r>
+      <w:proofErr w:type="spellStart"/>
+      <w:r>
+        <w:rPr>
+          <w:bCs/>
+        </w:rPr>
+        <w:t>QuickDBD</w:t>
+      </w:r>
+      <w:proofErr w:type="spellEnd"/>
+      <w:r>
+        <w:rPr>
+          <w:bCs/>
+        </w:rPr>
+        <w:t>-Project 2</w:t>
+      </w:r>
+      <w:r>
+        <w:rPr>
+          <w:bCs/>
+        </w:rPr>
+        <w:t>.sql”</w:t>
+      </w:r>
+    </w:p>
+    <w:p>
+      <w:pPr>
+        <w:spacing w:before="240" w:after="240" w:line="360" w:lineRule="auto"/>
+        <w:jc w:val="center"/>
+        <w:rPr>
+          <w:bCs/>
+        </w:rPr>
+      </w:pPr>
+      <w:r>
+        <w:rPr>
+          <w:noProof/>
+          <w14:ligatures w14:val="standardContextual"/>
+        </w:rPr>
+        <w:drawing>
+          <wp:inline distT="0" distB="0" distL="0" distR="0" wp14:anchorId="675F082C" wp14:editId="5805B0A2">
+            <wp:extent cx="4676228" cy="2914650"/>
+            <wp:effectExtent l="0" t="0" r="0" b="0"/>
+            <wp:docPr id="996225583" name="Picture 1"/>
+            <wp:cNvGraphicFramePr>
+              <a:graphicFrameLocks xmlns:a="http://schemas.openxmlformats.org/drawingml/2006/main" noChangeAspect="1"/>
+            </wp:cNvGraphicFramePr>
+            <a:graphic xmlns:a="http://schemas.openxmlformats.org/drawingml/2006/main">
+              <a:graphicData uri="http://schemas.openxmlformats.org/drawingml/2006/picture">
+                <pic:pic xmlns:pic="http://schemas.openxmlformats.org/drawingml/2006/picture">
+                  <pic:nvPicPr>
+                    <pic:cNvPr id="996225583" name=""/>
+                    <pic:cNvPicPr/>
+                  </pic:nvPicPr>
+                  <pic:blipFill>
+                    <a:blip r:embed="rId8"/>
+                    <a:stretch>
+                      <a:fillRect/>
+                    </a:stretch>
+                  </pic:blipFill>
+                  <pic:spPr>
+                    <a:xfrm>
+                      <a:off x="0" y="0"/>
+                      <a:ext cx="4701245" cy="2930243"/>
+                    </a:xfrm>
+                    <a:prstGeom prst="rect">
+                      <a:avLst/>
+                    </a:prstGeom>
+                  </pic:spPr>
+                </pic:pic>
+              </a:graphicData>
+            </a:graphic>
+          </wp:inline>
+        </w:drawing>
+      </w:r>
+    </w:p>
+    <w:p>
+      <w:pPr>
+        <w:spacing w:after="160" w:line="259" w:lineRule="auto"/>
+        <w:rPr>
+          <w:bCs/>
+        </w:rPr>
+      </w:pPr>
+      <w:r>
+        <w:rPr>
+          <w:bCs/>
+        </w:rPr>
+        <w:br w:type="page"/>
+      </w:r>
+    </w:p>
+    <w:p>
+      <w:pPr>
+        <w:spacing w:before="240" w:after="240" w:line="360" w:lineRule="auto"/>
+        <w:jc w:val="both"/>
+        <w:rPr>
+          <w:bCs/>
+        </w:rPr>
+      </w:pPr>
+      <w:r>
+        <w:rPr>
+          <w:bCs/>
+        </w:rPr>
+        <w:lastRenderedPageBreak/>
+        <w:tab/>
+        <w:t>The next step in our Transformation phase was data cleaning and separation. To do this, we used Jupiter Notebook. All of our transformation scripting was done in</w:t>
+      </w:r>
+      <w:r>
+        <w:rPr>
+          <w:bCs/>
+        </w:rPr>
+        <w:t xml:space="preserve"> </w:t>
+      </w:r>
+      <w:r>
+        <w:rPr>
+          <w:bCs/>
+        </w:rPr>
+        <w:t>“ELT_Mini_Project_Starter_Code.ipynb</w:t>
+      </w:r>
+      <w:r>
+        <w:rPr>
+          <w:bCs/>
+        </w:rPr>
+        <w:t>”. We used this notebook to transform the raw data into four CSV (comma-separated values) files that we would later use to load data into our Postgres tables.</w:t>
+      </w:r>
+      <w:r>
+        <w:rPr>
+          <w:bCs/>
+        </w:rPr>
+        <w:br/>
+      </w:r>
+      <w:r>
+        <w:rPr>
+          <w:bCs/>
+        </w:rPr>
+        <w:tab/>
+        <w:t>For the category and subcategory tables, we split the “</w:t>
+      </w:r>
+      <w:r>
+        <w:rPr>
+          <w:bCs/>
+          <w:lang w:val="en-US"/>
+        </w:rPr>
+        <w:t>category &amp; sub-category</w:t>
+      </w:r>
+      <w:r>
+        <w:rPr>
+          <w:bCs/>
+        </w:rPr>
+        <w:t>“ column into two columns</w:t>
+      </w:r>
+      <w:r>
+        <w:rPr>
+          <w:bCs/>
+        </w:rPr>
+        <w:t xml:space="preserve">, created an ID column, created </w:t>
+      </w:r>
+      <w:proofErr w:type="spellStart"/>
+      <w:r>
+        <w:rPr>
+          <w:bCs/>
+        </w:rPr>
+        <w:t>DataFrames</w:t>
+      </w:r>
+      <w:proofErr w:type="spellEnd"/>
+      <w:r>
+        <w:rPr>
+          <w:bCs/>
+        </w:rPr>
+        <w:t xml:space="preserve"> for each table, and exported the </w:t>
+      </w:r>
+      <w:proofErr w:type="spellStart"/>
+      <w:r>
+        <w:rPr>
+          <w:bCs/>
+        </w:rPr>
+        <w:t>DataFrames</w:t>
+      </w:r>
+      <w:proofErr w:type="spellEnd"/>
+      <w:r>
+        <w:rPr>
+          <w:bCs/>
+        </w:rPr>
+        <w:t xml:space="preserve"> as CSVs.</w:t>
+      </w:r>
+      <w:r>
+        <w:rPr>
+          <w:bCs/>
+        </w:rPr>
+        <w:t xml:space="preserve"> </w:t>
+      </w:r>
+    </w:p>
+    <w:p>
+      <w:pPr>
+        <w:spacing w:before="240" w:after="240" w:line="360" w:lineRule="auto"/>
+        <w:jc w:val="both"/>
+        <w:rPr>
+          <w:bCs/>
+          <w:lang w:val="en-US"/>
+        </w:rPr>
+      </w:pPr>
+      <w:r>
+        <w:rPr>
+          <w:bCs/>
+        </w:rPr>
+        <w:t>Split Columns:</w:t>
+      </w:r>
+    </w:p>
+    <w:p>
+      <w:pPr>
+        <w:spacing w:before="240" w:after="240" w:line="360" w:lineRule="auto"/>
+        <w:jc w:val="center"/>
+        <w:rPr>
+          <w:b/>
+        </w:rPr>
+      </w:pPr>
+      <w:r>
+        <w:rPr>
+          <w:noProof/>
+          <w14:ligatures w14:val="standardContextual"/>
+        </w:rPr>
+        <w:drawing>
+          <wp:inline distT="0" distB="0" distL="0" distR="0" wp14:anchorId="6BF76052" wp14:editId="7B08AD20">
+            <wp:extent cx="5943600" cy="1038225"/>
+            <wp:effectExtent l="0" t="0" r="0" b="9525"/>
+            <wp:docPr id="1878620657" name="Picture 1"/>
+            <wp:cNvGraphicFramePr>
+              <a:graphicFrameLocks xmlns:a="http://schemas.openxmlformats.org/drawingml/2006/main" noChangeAspect="1"/>
+            </wp:cNvGraphicFramePr>
+            <a:graphic xmlns:a="http://schemas.openxmlformats.org/drawingml/2006/main">
+              <a:graphicData uri="http://schemas.openxmlformats.org/drawingml/2006/picture">
+                <pic:pic xmlns:pic="http://schemas.openxmlformats.org/drawingml/2006/picture">
+                  <pic:nvPicPr>
+                    <pic:cNvPr id="1878620657" name=""/>
+                    <pic:cNvPicPr/>
+                  </pic:nvPicPr>
+                  <pic:blipFill>
+                    <a:blip r:embed="rId9"/>
+                    <a:stretch>
+                      <a:fillRect/>
+                    </a:stretch>
+                  </pic:blipFill>
+                  <pic:spPr>
+                    <a:xfrm>
+                      <a:off x="0" y="0"/>
+                      <a:ext cx="5943600" cy="1038225"/>
+                    </a:xfrm>
+                    <a:prstGeom prst="rect">
+                      <a:avLst/>
+                    </a:prstGeom>
+                  </pic:spPr>
+                </pic:pic>
+              </a:graphicData>
+            </a:graphic>
+          </wp:inline>
+        </w:drawing>
+      </w:r>
+    </w:p>
+    <w:p>
+      <w:pPr>
+        <w:spacing w:before="240" w:after="240" w:line="360" w:lineRule="auto"/>
+        <w:jc w:val="both"/>
+        <w:rPr>
+          <w:bCs/>
+        </w:rPr>
+      </w:pPr>
+      <w:r>
+        <w:rPr>
+          <w:bCs/>
+        </w:rPr>
+        <w:t>Created</w:t>
+      </w:r>
+      <w:r>
+        <w:rPr>
+          <w:bCs/>
+        </w:rPr>
+        <w:t xml:space="preserve"> an ID column:</w:t>
+      </w:r>
+    </w:p>
+    <w:p>
+      <w:pPr>
+        <w:spacing w:before="240" w:after="240" w:line="360" w:lineRule="auto"/>
+        <w:jc w:val="center"/>
+        <w:rPr>
+          <w:bCs/>
+        </w:rPr>
+      </w:pPr>
+      <w:r>
+        <w:rPr>
+          <w:noProof/>
+          <w14:ligatures w14:val="standardContextual"/>
+        </w:rPr>
+        <w:drawing>
+          <wp:inline distT="0" distB="0" distL="0" distR="0" wp14:anchorId="3F9502C7" wp14:editId="1D777FB9">
+            <wp:extent cx="5943600" cy="3498850"/>
+            <wp:effectExtent l="0" t="0" r="0" b="6350"/>
+            <wp:docPr id="1169783270" name="Picture 1"/>
+            <wp:cNvGraphicFramePr>
+              <a:graphicFrameLocks xmlns:a="http://schemas.openxmlformats.org/drawingml/2006/main" noChangeAspect="1"/>
+            </wp:cNvGraphicFramePr>
+            <a:graphic xmlns:a="http://schemas.openxmlformats.org/drawingml/2006/main">
+              <a:graphicData uri="http://schemas.openxmlformats.org/drawingml/2006/picture">
+                <pic:pic xmlns:pic="http://schemas.openxmlformats.org/drawingml/2006/picture">
+                  <pic:nvPicPr>
+                    <pic:cNvPr id="1169783270" name=""/>
+                    <pic:cNvPicPr/>
+                  </pic:nvPicPr>
+                  <pic:blipFill>
+                    <a:blip r:embed="rId10"/>
+                    <a:stretch>
+                      <a:fillRect/>
+                    </a:stretch>
+                  </pic:blipFill>
+                  <pic:spPr>
+                    <a:xfrm>
+                      <a:off x="0" y="0"/>
+                      <a:ext cx="5943600" cy="3498850"/>
+                    </a:xfrm>
+                    <a:prstGeom prst="rect">
+                      <a:avLst/>
+                    </a:prstGeom>
+                  </pic:spPr>
+                </pic:pic>
+              </a:graphicData>
+            </a:graphic>
+          </wp:inline>
+        </w:drawing>
+      </w:r>
+    </w:p>
+    <w:p>
+      <w:pPr>
+        <w:spacing w:after="160" w:line="259" w:lineRule="auto"/>
+        <w:rPr>
+          <w:bCs/>
+        </w:rPr>
+      </w:pPr>
+      <w:r>
+        <w:rPr>
+          <w:bCs/>
+        </w:rPr>
+        <w:br w:type="page"/>
+      </w:r>
+    </w:p>
+    <w:p>
+      <w:pPr>
+        <w:spacing w:before="240" w:after="240" w:line="360" w:lineRule="auto"/>
+        <w:jc w:val="both"/>
+        <w:rPr>
+          <w:bCs/>
+        </w:rPr>
+      </w:pPr>
+      <w:r>
+        <w:rPr>
+          <w:bCs/>
+        </w:rPr>
+        <w:lastRenderedPageBreak/>
+        <w:t xml:space="preserve">Created </w:t>
+      </w:r>
+      <w:proofErr w:type="spellStart"/>
+      <w:r>
+        <w:rPr>
+          <w:bCs/>
+        </w:rPr>
+        <w:t>DataFrames</w:t>
+      </w:r>
+      <w:proofErr w:type="spellEnd"/>
+      <w:r>
+        <w:rPr>
+          <w:bCs/>
+        </w:rPr>
+        <w:t xml:space="preserve"> for each table</w:t>
+      </w:r>
+      <w:r>
+        <w:rPr>
+          <w:bCs/>
+        </w:rPr>
+        <w:t xml:space="preserve"> and saved them as CSVs:</w:t>
+      </w:r>
+    </w:p>
+    <w:p>
+      <w:pPr>
+        <w:spacing w:before="240" w:after="240" w:line="360" w:lineRule="auto"/>
+        <w:jc w:val="center"/>
+        <w:rPr>
+          <w:bCs/>
+        </w:rPr>
+      </w:pPr>
+      <w:r>
+        <w:rPr>
+          <w:noProof/>
+          <w14:ligatures w14:val="standardContextual"/>
+        </w:rPr>
+        <w:drawing>
+          <wp:inline distT="0" distB="0" distL="0" distR="0" wp14:anchorId="1FD87FED" wp14:editId="370A2D54">
+            <wp:extent cx="5429250" cy="2298150"/>
+            <wp:effectExtent l="0" t="0" r="0" b="6985"/>
+            <wp:docPr id="1766054362" name="Picture 1"/>
+            <wp:cNvGraphicFramePr>
+              <a:graphicFrameLocks xmlns:a="http://schemas.openxmlformats.org/drawingml/2006/main" noChangeAspect="1"/>
+            </wp:cNvGraphicFramePr>
+            <a:graphic xmlns:a="http://schemas.openxmlformats.org/drawingml/2006/main">
+              <a:graphicData uri="http://schemas.openxmlformats.org/drawingml/2006/picture">
+                <pic:pic xmlns:pic="http://schemas.openxmlformats.org/drawingml/2006/picture">
+                  <pic:nvPicPr>
+                    <pic:cNvPr id="1766054362" name=""/>
+                    <pic:cNvPicPr/>
+                  </pic:nvPicPr>
+                  <pic:blipFill>
+                    <a:blip r:embed="rId11"/>
+                    <a:stretch>
+                      <a:fillRect/>
+                    </a:stretch>
+                  </pic:blipFill>
+                  <pic:spPr>
+                    <a:xfrm>
+                      <a:off x="0" y="0"/>
+                      <a:ext cx="5450123" cy="2306985"/>
+                    </a:xfrm>
+                    <a:prstGeom prst="rect">
+                      <a:avLst/>
+                    </a:prstGeom>
+                  </pic:spPr>
+                </pic:pic>
+              </a:graphicData>
+            </a:graphic>
+          </wp:inline>
+        </w:drawing>
+      </w:r>
+    </w:p>
+    <w:p>
+      <w:pPr>
+        <w:spacing w:before="240" w:after="240" w:line="360" w:lineRule="auto"/>
+        <w:jc w:val="both"/>
+        <w:rPr>
+          <w:bCs/>
+        </w:rPr>
+      </w:pPr>
+      <w:r>
+        <w:rPr>
+          <w:bCs/>
+        </w:rPr>
+        <w:tab/>
+        <w:t xml:space="preserve">For the campaign table, we renamed columns to more readable titles, changed datatypes, merged with the category and subcategory tables to bring in </w:t>
+      </w:r>
+      <w:proofErr w:type="spellStart"/>
+      <w:r>
+        <w:rPr>
+          <w:bCs/>
+        </w:rPr>
+        <w:t>category_id</w:t>
+      </w:r>
+      <w:proofErr w:type="spellEnd"/>
+      <w:r>
+        <w:rPr>
+          <w:bCs/>
+        </w:rPr>
+        <w:t xml:space="preserve"> and </w:t>
+      </w:r>
+      <w:proofErr w:type="spellStart"/>
+      <w:r>
+        <w:rPr>
+          <w:bCs/>
+        </w:rPr>
+        <w:t>subcategory_id</w:t>
+      </w:r>
+      <w:proofErr w:type="spellEnd"/>
+      <w:r>
+        <w:rPr>
+          <w:bCs/>
+        </w:rPr>
+        <w:t>, dropped unwanted columns, and exported to a CSV.</w:t>
+      </w:r>
+    </w:p>
+    <w:p>
+      <w:pPr>
+        <w:spacing w:before="240" w:after="240" w:line="360" w:lineRule="auto"/>
+        <w:jc w:val="both"/>
+        <w:rPr>
+          <w:bCs/>
+        </w:rPr>
+      </w:pPr>
+      <w:r>
+        <w:rPr>
+          <w:bCs/>
+        </w:rPr>
+        <w:t>Renaming columns:</w:t>
+      </w:r>
+    </w:p>
+    <w:p>
+      <w:pPr>
+        <w:spacing w:before="240" w:after="240" w:line="360" w:lineRule="auto"/>
+        <w:jc w:val="center"/>
+        <w:rPr>
+          <w:b/>
+        </w:rPr>
+      </w:pPr>
+      <w:r>
+        <w:rPr>
+          <w:noProof/>
+          <w14:ligatures w14:val="standardContextual"/>
+        </w:rPr>
+        <w:drawing>
+          <wp:inline distT="0" distB="0" distL="0" distR="0" wp14:anchorId="405A01CA" wp14:editId="2919521F">
+            <wp:extent cx="5410200" cy="789566"/>
+            <wp:effectExtent l="0" t="0" r="0" b="0"/>
+            <wp:docPr id="1075539195" name="Picture 1"/>
+            <wp:cNvGraphicFramePr>
+              <a:graphicFrameLocks xmlns:a="http://schemas.openxmlformats.org/drawingml/2006/main" noChangeAspect="1"/>
+            </wp:cNvGraphicFramePr>
+            <a:graphic xmlns:a="http://schemas.openxmlformats.org/drawingml/2006/main">
+              <a:graphicData uri="http://schemas.openxmlformats.org/drawingml/2006/picture">
+                <pic:pic xmlns:pic="http://schemas.openxmlformats.org/drawingml/2006/picture">
+                  <pic:nvPicPr>
+                    <pic:cNvPr id="1075539195" name=""/>
+                    <pic:cNvPicPr/>
+                  </pic:nvPicPr>
+                  <pic:blipFill>
+                    <a:blip r:embed="rId12"/>
+                    <a:stretch>
+                      <a:fillRect/>
+                    </a:stretch>
+                  </pic:blipFill>
+                  <pic:spPr>
+                    <a:xfrm>
+                      <a:off x="0" y="0"/>
+                      <a:ext cx="5453067" cy="795822"/>
+                    </a:xfrm>
+                    <a:prstGeom prst="rect">
+                      <a:avLst/>
+                    </a:prstGeom>
+                  </pic:spPr>
+                </pic:pic>
+              </a:graphicData>
+            </a:graphic>
+          </wp:inline>
+        </w:drawing>
+      </w:r>
+    </w:p>
+    <w:p>
+      <w:pPr>
+        <w:spacing w:before="240" w:after="240" w:line="360" w:lineRule="auto"/>
+        <w:jc w:val="both"/>
+        <w:rPr>
+          <w:bCs/>
+        </w:rPr>
+      </w:pPr>
+      <w:r>
+        <w:rPr>
+          <w:bCs/>
+        </w:rPr>
+        <w:t>Changed Datatypes:</w:t>
+      </w:r>
+    </w:p>
+    <w:p>
+      <w:pPr>
+        <w:spacing w:before="240" w:after="240" w:line="360" w:lineRule="auto"/>
+        <w:jc w:val="center"/>
+        <w:rPr>
+          <w:b/>
+        </w:rPr>
+      </w:pPr>
+      <w:r>
+        <w:rPr>
+          <w:noProof/>
+          <w14:ligatures w14:val="standardContextual"/>
+        </w:rPr>
+        <w:drawing>
+          <wp:inline distT="0" distB="0" distL="0" distR="0" wp14:anchorId="1110E0B5" wp14:editId="44769377">
+            <wp:extent cx="5372100" cy="2508701"/>
+            <wp:effectExtent l="0" t="0" r="0" b="6350"/>
+            <wp:docPr id="719268016" name="Picture 1"/>
+            <wp:cNvGraphicFramePr>
+              <a:graphicFrameLocks xmlns:a="http://schemas.openxmlformats.org/drawingml/2006/main" noChangeAspect="1"/>
+            </wp:cNvGraphicFramePr>
+            <a:graphic xmlns:a="http://schemas.openxmlformats.org/drawingml/2006/main">
+              <a:graphicData uri="http://schemas.openxmlformats.org/drawingml/2006/picture">
+                <pic:pic xmlns:pic="http://schemas.openxmlformats.org/drawingml/2006/picture">
+                  <pic:nvPicPr>
+                    <pic:cNvPr id="719268016" name=""/>
+                    <pic:cNvPicPr/>
+                  </pic:nvPicPr>
+                  <pic:blipFill>
+                    <a:blip r:embed="rId13"/>
+                    <a:stretch>
+                      <a:fillRect/>
+                    </a:stretch>
+                  </pic:blipFill>
+                  <pic:spPr>
+                    <a:xfrm>
+                      <a:off x="0" y="0"/>
+                      <a:ext cx="5390787" cy="2517428"/>
+                    </a:xfrm>
+                    <a:prstGeom prst="rect">
+                      <a:avLst/>
+                    </a:prstGeom>
+                  </pic:spPr>
+                </pic:pic>
+              </a:graphicData>
+            </a:graphic>
+          </wp:inline>
+        </w:drawing>
+      </w:r>
+    </w:p>
+    <w:p>
+      <w:pPr>
+        <w:spacing w:before="240" w:after="240" w:line="360" w:lineRule="auto"/>
+        <w:jc w:val="both"/>
+        <w:rPr>
+          <w:bCs/>
+        </w:rPr>
+      </w:pPr>
+      <w:r>
+        <w:rPr>
+          <w:bCs/>
+        </w:rPr>
+        <w:lastRenderedPageBreak/>
+        <w:t xml:space="preserve">Merged category and subcategory </w:t>
+      </w:r>
+      <w:proofErr w:type="spellStart"/>
+      <w:r>
+        <w:rPr>
+          <w:bCs/>
+        </w:rPr>
+        <w:t>dataframes</w:t>
+      </w:r>
+      <w:proofErr w:type="spellEnd"/>
+      <w:r>
+        <w:rPr>
+          <w:bCs/>
+        </w:rPr>
+        <w:t xml:space="preserve"> into campaign </w:t>
+      </w:r>
+      <w:proofErr w:type="spellStart"/>
+      <w:r>
+        <w:rPr>
+          <w:bCs/>
+        </w:rPr>
+        <w:t>dataframe</w:t>
+      </w:r>
+      <w:proofErr w:type="spellEnd"/>
+      <w:r>
+        <w:rPr>
+          <w:bCs/>
+        </w:rPr>
+        <w:t>:</w:t>
+      </w:r>
+    </w:p>
+    <w:p>
+      <w:pPr>
+        <w:spacing w:before="240" w:after="240" w:line="360" w:lineRule="auto"/>
+        <w:jc w:val="center"/>
+        <w:rPr>
+          <w:bCs/>
+        </w:rPr>
+      </w:pPr>
+      <w:r>
+        <w:rPr>
+          <w:noProof/>
+          <w14:ligatures w14:val="standardContextual"/>
+        </w:rPr>
+        <w:drawing>
+          <wp:inline distT="0" distB="0" distL="0" distR="0" wp14:anchorId="548DD336" wp14:editId="29271C57">
+            <wp:extent cx="5943600" cy="1501775"/>
+            <wp:effectExtent l="0" t="0" r="0" b="3175"/>
+            <wp:docPr id="524157492" name="Picture 1"/>
+            <wp:cNvGraphicFramePr>
+              <a:graphicFrameLocks xmlns:a="http://schemas.openxmlformats.org/drawingml/2006/main" noChangeAspect="1"/>
+            </wp:cNvGraphicFramePr>
+            <a:graphic xmlns:a="http://schemas.openxmlformats.org/drawingml/2006/main">
+              <a:graphicData uri="http://schemas.openxmlformats.org/drawingml/2006/picture">
+                <pic:pic xmlns:pic="http://schemas.openxmlformats.org/drawingml/2006/picture">
+                  <pic:nvPicPr>
+                    <pic:cNvPr id="524157492" name=""/>
+                    <pic:cNvPicPr/>
+                  </pic:nvPicPr>
+                  <pic:blipFill>
+                    <a:blip r:embed="rId14"/>
+                    <a:stretch>
+                      <a:fillRect/>
+                    </a:stretch>
+                  </pic:blipFill>
+                  <pic:spPr>
+                    <a:xfrm>
+                      <a:off x="0" y="0"/>
+                      <a:ext cx="5943600" cy="1501775"/>
+                    </a:xfrm>
+                    <a:prstGeom prst="rect">
+                      <a:avLst/>
+                    </a:prstGeom>
+                  </pic:spPr>
+                </pic:pic>
+              </a:graphicData>
+            </a:graphic>
+          </wp:inline>
+        </w:drawing>
+      </w:r>
+    </w:p>
+    <w:p>
+      <w:pPr>
+        <w:spacing w:before="240" w:after="240" w:line="360" w:lineRule="auto"/>
+        <w:jc w:val="both"/>
+        <w:rPr>
+          <w:bCs/>
+        </w:rPr>
+      </w:pPr>
+      <w:r>
+        <w:rPr>
+          <w:bCs/>
+        </w:rPr>
+        <w:t>Dropped unwanted columns and Exported to a CSV:</w:t>
+      </w:r>
+    </w:p>
+    <w:p>
+      <w:pPr>
+        <w:spacing w:before="240" w:after="240" w:line="360" w:lineRule="auto"/>
+        <w:jc w:val="center"/>
+        <w:rPr>
+          <w:bCs/>
+        </w:rPr>
+      </w:pPr>
+      <w:r>
+        <w:rPr>
+          <w:noProof/>
+          <w14:ligatures w14:val="standardContextual"/>
+        </w:rPr>
+        <w:drawing>
+          <wp:inline distT="0" distB="0" distL="0" distR="0" wp14:anchorId="42FB08C6" wp14:editId="39F2C869">
+            <wp:extent cx="5943600" cy="1397000"/>
+            <wp:effectExtent l="0" t="0" r="0" b="0"/>
+            <wp:docPr id="1292301912" name="Picture 1"/>
+            <wp:cNvGraphicFramePr>
+              <a:graphicFrameLocks xmlns:a="http://schemas.openxmlformats.org/drawingml/2006/main" noChangeAspect="1"/>
+            </wp:cNvGraphicFramePr>
+            <a:graphic xmlns:a="http://schemas.openxmlformats.org/drawingml/2006/main">
+              <a:graphicData uri="http://schemas.openxmlformats.org/drawingml/2006/picture">
+                <pic:pic xmlns:pic="http://schemas.openxmlformats.org/drawingml/2006/picture">
+                  <pic:nvPicPr>
+                    <pic:cNvPr id="1292301912" name=""/>
+                    <pic:cNvPicPr/>
+                  </pic:nvPicPr>
+                  <pic:blipFill>
+                    <a:blip r:embed="rId15"/>
+                    <a:stretch>
+                      <a:fillRect/>
+                    </a:stretch>
+                  </pic:blipFill>
+                  <pic:spPr>
+                    <a:xfrm>
+                      <a:off x="0" y="0"/>
+                      <a:ext cx="5943600" cy="1397000"/>
+                    </a:xfrm>
+                    <a:prstGeom prst="rect">
+                      <a:avLst/>
+                    </a:prstGeom>
+                  </pic:spPr>
+                </pic:pic>
+              </a:graphicData>
+            </a:graphic>
+          </wp:inline>
+        </w:drawing>
+      </w:r>
+    </w:p>
+    <w:p>
+      <w:pPr>
+        <w:spacing w:before="240" w:after="240" w:line="360" w:lineRule="auto"/>
+        <w:ind w:firstLine="720"/>
+        <w:jc w:val="both"/>
+        <w:rPr>
+          <w:bCs/>
+        </w:rPr>
+      </w:pPr>
+      <w:r>
+        <w:rPr>
+          <w:bCs/>
+        </w:rPr>
+        <w:t xml:space="preserve">For the </w:t>
+      </w:r>
+      <w:r>
+        <w:rPr>
+          <w:bCs/>
+        </w:rPr>
+        <w:t>contacts</w:t>
+      </w:r>
+      <w:r>
+        <w:rPr>
+          <w:bCs/>
+        </w:rPr>
+        <w:t xml:space="preserve"> table, </w:t>
+      </w:r>
+      <w:r>
+        <w:rPr>
+          <w:bCs/>
+        </w:rPr>
+        <w:t xml:space="preserve">appended each row to a dictionary, created a </w:t>
+      </w:r>
+      <w:proofErr w:type="spellStart"/>
+      <w:r>
+        <w:rPr>
+          <w:bCs/>
+        </w:rPr>
+        <w:t>DataFrame</w:t>
+      </w:r>
+      <w:proofErr w:type="spellEnd"/>
+      <w:r>
+        <w:rPr>
+          <w:bCs/>
+        </w:rPr>
+        <w:t>, split the name column into first and last name, reordered columns, an exported to a CSV.</w:t>
+      </w:r>
+    </w:p>
+    <w:p>
+      <w:pPr>
+        <w:spacing w:before="240" w:after="240" w:line="360" w:lineRule="auto"/>
+        <w:jc w:val="both"/>
+        <w:rPr>
+          <w:bCs/>
+        </w:rPr>
+      </w:pPr>
+      <w:r>
+        <w:rPr>
+          <w:bCs/>
+        </w:rPr>
+        <w:t>Appended rows to a dictionary:</w:t>
+      </w:r>
+    </w:p>
+    <w:p>
+      <w:pPr>
+        <w:spacing w:before="240" w:after="240" w:line="360" w:lineRule="auto"/>
+        <w:jc w:val="center"/>
+        <w:rPr>
+          <w:bCs/>
+        </w:rPr>
+      </w:pPr>
+      <w:r>
+        <w:rPr>
+          <w:noProof/>
+          <w14:ligatures w14:val="standardContextual"/>
+        </w:rPr>
+        <w:drawing>
+          <wp:inline distT="0" distB="0" distL="0" distR="0" wp14:anchorId="78E333A9" wp14:editId="74CA160D">
+            <wp:extent cx="5943600" cy="2360295"/>
+            <wp:effectExtent l="0" t="0" r="0" b="1905"/>
+            <wp:docPr id="329360466" name="Picture 1"/>
+            <wp:cNvGraphicFramePr>
+              <a:graphicFrameLocks xmlns:a="http://schemas.openxmlformats.org/drawingml/2006/main" noChangeAspect="1"/>
+            </wp:cNvGraphicFramePr>
+            <a:graphic xmlns:a="http://schemas.openxmlformats.org/drawingml/2006/main">
+              <a:graphicData uri="http://schemas.openxmlformats.org/drawingml/2006/picture">
+                <pic:pic xmlns:pic="http://schemas.openxmlformats.org/drawingml/2006/picture">
+                  <pic:nvPicPr>
+                    <pic:cNvPr id="329360466" name=""/>
+                    <pic:cNvPicPr/>
+                  </pic:nvPicPr>
+                  <pic:blipFill>
+                    <a:blip r:embed="rId16"/>
+                    <a:stretch>
+                      <a:fillRect/>
+                    </a:stretch>
+                  </pic:blipFill>
+                  <pic:spPr>
+                    <a:xfrm>
+                      <a:off x="0" y="0"/>
+                      <a:ext cx="5943600" cy="2360295"/>
+                    </a:xfrm>
+                    <a:prstGeom prst="rect">
+                      <a:avLst/>
+                    </a:prstGeom>
+                  </pic:spPr>
+                </pic:pic>
+              </a:graphicData>
+            </a:graphic>
+          </wp:inline>
+        </w:drawing>
+      </w:r>
+    </w:p>
+    <w:p>
+      <w:pPr>
+        <w:spacing w:after="160" w:line="259" w:lineRule="auto"/>
+        <w:rPr>
+          <w:bCs/>
+        </w:rPr>
+      </w:pPr>
+      <w:r>
+        <w:rPr>
+          <w:bCs/>
+        </w:rPr>
+        <w:br w:type="page"/>
+      </w:r>
+    </w:p>
+    <w:p>
+      <w:pPr>
+        <w:spacing w:before="240" w:after="240" w:line="360" w:lineRule="auto"/>
+        <w:jc w:val="both"/>
+        <w:rPr>
+          <w:bCs/>
+        </w:rPr>
+      </w:pPr>
+      <w:r>
+        <w:rPr>
+          <w:bCs/>
+        </w:rPr>
+        <w:lastRenderedPageBreak/>
+        <w:t xml:space="preserve">Created a </w:t>
+      </w:r>
+      <w:proofErr w:type="spellStart"/>
+      <w:r>
+        <w:rPr>
+          <w:bCs/>
+        </w:rPr>
+        <w:t>DataFrame</w:t>
+      </w:r>
+      <w:proofErr w:type="spellEnd"/>
+      <w:r>
+        <w:rPr>
+          <w:bCs/>
+        </w:rPr>
+        <w:t>:</w:t>
+      </w:r>
+    </w:p>
+    <w:p>
+      <w:pPr>
+        <w:spacing w:before="240" w:after="240" w:line="360" w:lineRule="auto"/>
+        <w:jc w:val="center"/>
+        <w:rPr>
+          <w:bCs/>
+        </w:rPr>
+      </w:pPr>
+      <w:r>
+        <w:rPr>
+          <w:noProof/>
+          <w14:ligatures w14:val="standardContextual"/>
+        </w:rPr>
+        <w:drawing>
+          <wp:inline distT="0" distB="0" distL="0" distR="0" wp14:anchorId="2B27EF11" wp14:editId="3AF94F55">
+            <wp:extent cx="5943600" cy="1534160"/>
+            <wp:effectExtent l="0" t="0" r="0" b="8890"/>
+            <wp:docPr id="1563030982" name="Picture 1"/>
+            <wp:cNvGraphicFramePr>
+              <a:graphicFrameLocks xmlns:a="http://schemas.openxmlformats.org/drawingml/2006/main" noChangeAspect="1"/>
+            </wp:cNvGraphicFramePr>
+            <a:graphic xmlns:a="http://schemas.openxmlformats.org/drawingml/2006/main">
+              <a:graphicData uri="http://schemas.openxmlformats.org/drawingml/2006/picture">
+                <pic:pic xmlns:pic="http://schemas.openxmlformats.org/drawingml/2006/picture">
+                  <pic:nvPicPr>
+                    <pic:cNvPr id="1563030982" name=""/>
+                    <pic:cNvPicPr/>
+                  </pic:nvPicPr>
+                  <pic:blipFill>
+                    <a:blip r:embed="rId17"/>
+                    <a:stretch>
+                      <a:fillRect/>
+                    </a:stretch>
+                  </pic:blipFill>
+                  <pic:spPr>
+                    <a:xfrm>
+                      <a:off x="0" y="0"/>
+                      <a:ext cx="5943600" cy="1534160"/>
+                    </a:xfrm>
+                    <a:prstGeom prst="rect">
+                      <a:avLst/>
+                    </a:prstGeom>
+                  </pic:spPr>
+                </pic:pic>
+              </a:graphicData>
+            </a:graphic>
+          </wp:inline>
+        </w:drawing>
+      </w:r>
+    </w:p>
+    <w:p>
+      <w:pPr>
+        <w:spacing w:before="240" w:after="240" w:line="360" w:lineRule="auto"/>
+        <w:jc w:val="both"/>
+        <w:rPr>
+          <w:bCs/>
+        </w:rPr>
+      </w:pPr>
+      <w:r>
+        <w:rPr>
+          <w:bCs/>
+        </w:rPr>
+        <w:t>Manipulated columns:</w:t>
+      </w:r>
+    </w:p>
+    <w:p>
+      <w:pPr>
+        <w:spacing w:before="240" w:after="240" w:line="360" w:lineRule="auto"/>
+        <w:jc w:val="center"/>
+        <w:rPr>
+          <w:bCs/>
+        </w:rPr>
+      </w:pPr>
+      <w:r>
+        <w:rPr>
+          <w:noProof/>
+          <w14:ligatures w14:val="standardContextual"/>
+        </w:rPr>
+        <w:drawing>
+          <wp:inline distT="0" distB="0" distL="0" distR="0" wp14:anchorId="2B85D163" wp14:editId="5CAF31E4">
+            <wp:extent cx="5943600" cy="2900045"/>
+            <wp:effectExtent l="0" t="0" r="0" b="0"/>
+            <wp:docPr id="497708074" name="Picture 1"/>
+            <wp:cNvGraphicFramePr>
+              <a:graphicFrameLocks xmlns:a="http://schemas.openxmlformats.org/drawingml/2006/main" noChangeAspect="1"/>
+            </wp:cNvGraphicFramePr>
+            <a:graphic xmlns:a="http://schemas.openxmlformats.org/drawingml/2006/main">
+              <a:graphicData uri="http://schemas.openxmlformats.org/drawingml/2006/picture">
+                <pic:pic xmlns:pic="http://schemas.openxmlformats.org/drawingml/2006/picture">
+                  <pic:nvPicPr>
+                    <pic:cNvPr id="497708074" name=""/>
+                    <pic:cNvPicPr/>
+                  </pic:nvPicPr>
+                  <pic:blipFill>
+                    <a:blip r:embed="rId18"/>
+                    <a:stretch>
+                      <a:fillRect/>
+                    </a:stretch>
+                  </pic:blipFill>
+                  <pic:spPr>
+                    <a:xfrm>
+                      <a:off x="0" y="0"/>
+                      <a:ext cx="5943600" cy="2900045"/>
+                    </a:xfrm>
+                    <a:prstGeom prst="rect">
+                      <a:avLst/>
+                    </a:prstGeom>
+                  </pic:spPr>
+                </pic:pic>
+              </a:graphicData>
+            </a:graphic>
+          </wp:inline>
+        </w:drawing>
+      </w:r>
+    </w:p>
+    <w:p>
+      <w:pPr>
+        <w:spacing w:before="240" w:after="240" w:line="360" w:lineRule="auto"/>
+        <w:jc w:val="both"/>
+        <w:rPr>
+          <w:bCs/>
+        </w:rPr>
+      </w:pPr>
+      <w:r>
+        <w:rPr>
+          <w:bCs/>
+        </w:rPr>
+        <w:t>Exported to a CSV:</w:t>
+      </w:r>
+    </w:p>
+    <w:p>
+      <w:pPr>
+        <w:spacing w:before="240" w:after="240" w:line="360" w:lineRule="auto"/>
+        <w:jc w:val="center"/>
+        <w:rPr>
+          <w:bCs/>
+        </w:rPr>
+      </w:pPr>
+      <w:r>
+        <w:rPr>
+          <w:noProof/>
+          <w14:ligatures w14:val="standardContextual"/>
+        </w:rPr>
+        <w:drawing>
+          <wp:inline distT="0" distB="0" distL="0" distR="0" wp14:anchorId="0A415C7F" wp14:editId="305F1712">
+            <wp:extent cx="5943600" cy="1089660"/>
+            <wp:effectExtent l="0" t="0" r="0" b="0"/>
+            <wp:docPr id="28017077" name="Picture 1"/>
+            <wp:cNvGraphicFramePr>
+              <a:graphicFrameLocks xmlns:a="http://schemas.openxmlformats.org/drawingml/2006/main" noChangeAspect="1"/>
+            </wp:cNvGraphicFramePr>
+            <a:graphic xmlns:a="http://schemas.openxmlformats.org/drawingml/2006/main">
+              <a:graphicData uri="http://schemas.openxmlformats.org/drawingml/2006/picture">
+                <pic:pic xmlns:pic="http://schemas.openxmlformats.org/drawingml/2006/picture">
+                  <pic:nvPicPr>
+                    <pic:cNvPr id="28017077" name=""/>
+                    <pic:cNvPicPr/>
+                  </pic:nvPicPr>
+                  <pic:blipFill>
+                    <a:blip r:embed="rId19"/>
+                    <a:stretch>
+                      <a:fillRect/>
+                    </a:stretch>
+                  </pic:blipFill>
+                  <pic:spPr>
+                    <a:xfrm>
+                      <a:off x="0" y="0"/>
+                      <a:ext cx="5943600" cy="1089660"/>
+                    </a:xfrm>
+                    <a:prstGeom prst="rect">
+                      <a:avLst/>
+                    </a:prstGeom>
+                  </pic:spPr>
+                </pic:pic>
+              </a:graphicData>
+            </a:graphic>
+          </wp:inline>
+        </w:drawing>
+      </w:r>
+    </w:p>
+    <w:p>
+      <w:pPr>
+        <w:spacing w:before="240" w:after="240" w:line="360" w:lineRule="auto"/>
+        <w:jc w:val="both"/>
+        <w:rPr>
+          <w:bCs/>
+        </w:rPr>
+      </w:pPr>
+      <w:r>
+        <w:rPr>
+          <w:bCs/>
+        </w:rPr>
+        <w:t xml:space="preserve">Created CSVs stored in CSV folder: “CSV/category.csv” </w:t>
+      </w:r>
+      <w:r>
+        <w:rPr>
+          <w:bCs/>
+        </w:rPr>
+        <w:t>“CSV/</w:t>
+      </w:r>
+      <w:r>
+        <w:rPr>
+          <w:bCs/>
+        </w:rPr>
+        <w:t>subcategory</w:t>
+      </w:r>
+      <w:r>
+        <w:rPr>
+          <w:bCs/>
+        </w:rPr>
+        <w:t>.csv”</w:t>
+      </w:r>
+      <w:r>
+        <w:rPr>
+          <w:bCs/>
+        </w:rPr>
+        <w:t xml:space="preserve"> </w:t>
+      </w:r>
+      <w:r>
+        <w:rPr>
+          <w:bCs/>
+        </w:rPr>
+        <w:t>“CSV/</w:t>
+      </w:r>
+      <w:r>
+        <w:rPr>
+          <w:bCs/>
+        </w:rPr>
+        <w:t>campaign</w:t>
+      </w:r>
+      <w:r>
+        <w:rPr>
+          <w:bCs/>
+        </w:rPr>
+        <w:t>.csv”</w:t>
+      </w:r>
+      <w:r>
+        <w:rPr>
+          <w:bCs/>
+        </w:rPr>
+        <w:t xml:space="preserve"> </w:t>
+      </w:r>
+      <w:r>
+        <w:rPr>
+          <w:bCs/>
+        </w:rPr>
+        <w:t>“CSV/</w:t>
+      </w:r>
+      <w:r>
+        <w:rPr>
+          <w:bCs/>
+        </w:rPr>
+        <w:t>contatcts</w:t>
+      </w:r>
+      <w:r>
+        <w:rPr>
+          <w:bCs/>
+        </w:rPr>
+        <w:t>.csv”</w:t>
+      </w:r>
+    </w:p>
+    <w:p>
+      <w:pPr>
+        <w:spacing w:before="240" w:after="240" w:line="360" w:lineRule="auto"/>
+        <w:jc w:val="both"/>
+        <w:rPr>
+          <w:bCs/>
+        </w:rPr>
+      </w:pPr>
+    </w:p>
+    <w:p>
+      <w:pPr>
+        <w:spacing w:before="240" w:after="240" w:line="360" w:lineRule="auto"/>
+        <w:jc w:val="both"/>
+        <w:rPr>
+          <w:b/>
+        </w:rPr>
+      </w:pPr>
+      <w:r>
+        <w:rPr>
+          <w:b/>
+        </w:rPr>
+        <w:lastRenderedPageBreak/>
+        <w:t>Load</w:t>
+      </w:r>
+    </w:p>
+    <w:p>
+      <w:pPr>
+        <w:spacing w:before="240" w:after="240" w:line="360" w:lineRule="auto"/>
+        <w:jc w:val="both"/>
+        <w:rPr>
+          <w:bCs/>
+        </w:rPr>
+      </w:pPr>
+      <w:r>
+        <w:rPr>
+          <w:bCs/>
+        </w:rPr>
+        <w:tab/>
+      </w:r>
+      <w:r>
+        <w:rPr>
+          <w:bCs/>
+        </w:rPr>
+        <w:t xml:space="preserve">The final phase of the ETL process is the Load phase. </w:t>
+      </w:r>
+      <w:r>
+        <w:rPr>
+          <w:bCs/>
+        </w:rPr>
+        <w:t xml:space="preserve">The first step in our Load phase was to create a database for the project within Postgres and use the script created by QUICKDBD to create our four tables within that database. After the database and tables were generated, we created a second </w:t>
+      </w:r>
+      <w:proofErr w:type="spellStart"/>
+      <w:r>
+        <w:rPr>
+          <w:bCs/>
+        </w:rPr>
+        <w:t>Jupyter</w:t>
+      </w:r>
+      <w:proofErr w:type="spellEnd"/>
+      <w:r>
+        <w:rPr>
+          <w:bCs/>
+        </w:rPr>
+        <w:t xml:space="preserve"> Notebook, “</w:t>
+      </w:r>
+      <w:proofErr w:type="spellStart"/>
+      <w:r>
+        <w:rPr>
+          <w:bCs/>
+        </w:rPr>
+        <w:t>ETL_Load</w:t>
+      </w:r>
+      <w:proofErr w:type="spellEnd"/>
+      <w:r>
+        <w:rPr>
+          <w:bCs/>
+        </w:rPr>
+        <w:t xml:space="preserve"> </w:t>
+      </w:r>
+      <w:proofErr w:type="spellStart"/>
+      <w:r>
+        <w:rPr>
+          <w:bCs/>
+        </w:rPr>
+        <w:t>CSVs.ipynb</w:t>
+      </w:r>
+      <w:proofErr w:type="spellEnd"/>
+      <w:r>
+        <w:rPr>
+          <w:bCs/>
+        </w:rPr>
+        <w:t xml:space="preserve">” to house all of the script necessary to upload the CSVs to the Postgres tables. </w:t>
+      </w:r>
+    </w:p>
+    <w:p>
+      <w:pPr>
+        <w:spacing w:before="240" w:after="240" w:line="360" w:lineRule="auto"/>
+        <w:jc w:val="both"/>
+        <w:rPr>
+          <w:bCs/>
+        </w:rPr>
+      </w:pPr>
+    </w:p>
+    <w:p>
+      <w:pPr>
+        <w:spacing w:before="240" w:after="240" w:line="360" w:lineRule="auto"/>
+        <w:jc w:val="both"/>
+        <w:rPr>
+          <w:bCs/>
+        </w:rPr>
+      </w:pPr>
+    </w:p>
+    <w:p>
+      <w:pPr>
+        <w:spacing w:before="240" w:after="240" w:line="360" w:lineRule="auto"/>
+        <w:jc w:val="both"/>
+        <w:rPr>
+          <w:bCs/>
+        </w:rPr>
+      </w:pPr>
+      <w:r>
+        <w:rPr>
+          <w:bCs/>
+        </w:rPr>
+        <w:t>Postgres</w:t>
+      </w:r>
+    </w:p>
+    <w:p>
+      <w:pPr>
+        <w:spacing w:before="240" w:after="240" w:line="360" w:lineRule="auto"/>
+        <w:jc w:val="both"/>
+        <w:rPr>
+          <w:bCs/>
+        </w:rPr>
+      </w:pPr>
+      <w:r>
+        <w:rPr>
+          <w:bCs/>
+        </w:rPr>
+        <w:tab/>
+        <w:t>ETL Load</w:t>
+      </w:r>
+    </w:p>
+    <w:p>
+      <w:pPr>
+        <w:spacing w:before="240" w:after="240" w:line="360" w:lineRule="auto"/>
+        <w:ind w:firstLine="720"/>
+        <w:jc w:val="both"/>
+        <w:rPr>
+          <w:bCs/>
+        </w:rPr>
+      </w:pPr>
+      <w:r>
+        <w:rPr>
+          <w:bCs/>
+        </w:rPr>
+        <w:t xml:space="preserve">Create database, create tables, load </w:t>
+      </w:r>
+      <w:proofErr w:type="spellStart"/>
+      <w:r>
+        <w:rPr>
+          <w:bCs/>
+        </w:rPr>
+        <w:t>csvs</w:t>
+      </w:r>
+      <w:proofErr w:type="spellEnd"/>
+      <w:r>
+        <w:rPr>
+          <w:bCs/>
+        </w:rPr>
+        <w:t xml:space="preserve"> into tables</w:t>
+      </w:r>
+    </w:p>
+    <w:p>
+      <w:pPr>
+        <w:spacing w:before="240" w:after="240" w:line="360" w:lineRule="auto"/>
+        <w:jc w:val="both"/>
+        <w:rPr>
+          <w:bCs/>
+        </w:rPr>
+      </w:pPr>
+      <w:r>
+        <w:rPr>
+          <w:bCs/>
+        </w:rPr>
+        <w:t>Data Viz</w:t>
+      </w:r>
+    </w:p>
+    <w:p>
+      <w:pPr>
+        <w:spacing w:before="240" w:after="240" w:line="360" w:lineRule="auto"/>
+        <w:jc w:val="both"/>
+        <w:rPr>
+          <w:bCs/>
+        </w:rPr>
+      </w:pPr>
+      <w:r>
+        <w:rPr>
+          <w:bCs/>
+        </w:rPr>
+        <w:tab/>
+        <w:t xml:space="preserve">Queries from Jupiter notebook to create viz for 3 questions in </w:t>
+      </w:r>
+      <w:proofErr w:type="spellStart"/>
+      <w:r>
+        <w:rPr>
+          <w:bCs/>
+        </w:rPr>
+        <w:t>ind</w:t>
+      </w:r>
+      <w:proofErr w:type="spellEnd"/>
+      <w:r>
+        <w:rPr>
+          <w:bCs/>
+        </w:rPr>
+        <w:t xml:space="preserve"> folders</w:t>
+      </w:r>
+    </w:p>
+    <w:p>
+      <w:pPr>
+        <w:spacing w:before="240" w:after="240" w:line="360" w:lineRule="auto"/>
+        <w:jc w:val="both"/>
+        <w:rPr>
+          <w:bCs/>
+        </w:rPr>
+      </w:pPr>
+      <w:r>
+        <w:rPr>
+          <w:bCs/>
+        </w:rPr>
+        <w:t>Credits</w:t>
+      </w:r>
+    </w:p>
+    <w:p>
+      <w:pPr>
+        <w:spacing w:before="240" w:after="240" w:line="360" w:lineRule="auto"/>
+        <w:jc w:val="both"/>
+        <w:rPr>
+          <w:bCs/>
+        </w:rPr>
+      </w:pPr>
+      <w:r>
+        <w:rPr>
+          <w:bCs/>
+        </w:rPr>
+        <w:tab/>
+        <w:t>Partner Code</w:t>
+      </w:r>
+    </w:p>
+    <w:p>
+      <w:pPr>
+        <w:spacing w:before="240" w:after="240" w:line="360" w:lineRule="auto"/>
+        <w:jc w:val="both"/>
+        <w:rPr>
+          <w:bCs/>
+        </w:rPr>
+      </w:pPr>
     </w:p>
     <w:sectPr>
       <w:pgSz w:w="12240" w:h="15840"/>
@@ -844,7 +2526,6 @@
   <w:style w:type="character" w:default="1" w:styleId="DefaultParagraphFont">
     <w:name w:val="Default Paragraph Font"/>
     <w:uiPriority w:val="1"/>
-    <w:semiHidden/>
     <w:unhideWhenUsed/>
   </w:style>
   <w:style w:type="table" w:default="1" w:styleId="TableNormal">

</xml_diff>

<commit_message>
write-up savepoint, done with etl and question 1
</commit_message>
<xml_diff>
--- a/Crowdfunding ETL.docx
+++ b/Crowdfunding ETL.docx
@@ -120,7 +120,19 @@
         <w:rPr>
           <w:bCs/>
         </w:rPr>
-        <w:t>This project is a showcase of the ETL process, culminating in an analysis of the data using sql queries and data visualizations.</w:t>
+        <w:t xml:space="preserve">This project is a showcase of the ETL process, culminating in an analysis of the data using </w:t>
+      </w:r>
+      <w:r>
+        <w:rPr>
+          <w:bCs/>
+        </w:rPr>
+        <w:t>SQL</w:t>
+      </w:r>
+      <w:r>
+        <w:rPr>
+          <w:bCs/>
+        </w:rPr>
+        <w:t xml:space="preserve"> queries and data visualizations.</w:t>
       </w:r>
     </w:p>
     <w:p>
@@ -152,7 +164,7 @@
                     <pic:cNvPicPr/>
                   </pic:nvPicPr>
                   <pic:blipFill>
-                    <a:blip r:embed="rId4"/>
+                    <a:blip r:embed="rId5"/>
                     <a:stretch>
                       <a:fillRect/>
                     </a:stretch>
@@ -311,7 +323,7 @@
                     <pic:cNvPicPr/>
                   </pic:nvPicPr>
                   <pic:blipFill>
-                    <a:blip r:embed="rId5"/>
+                    <a:blip r:embed="rId6"/>
                     <a:stretch>
                       <a:fillRect/>
                     </a:stretch>
@@ -345,7 +357,21 @@
           <w:bCs/>
         </w:rPr>
         <w:tab/>
-        <w:t>This excel format had information clearly separated by columns. We were to use this file to separate information needed to generate our category, subcategory, and campaign tables.</w:t>
+        <w:t xml:space="preserve">This </w:t>
+      </w:r>
+      <w:proofErr w:type="gramStart"/>
+      <w:r>
+        <w:rPr>
+          <w:bCs/>
+        </w:rPr>
+        <w:t>excel</w:t>
+      </w:r>
+      <w:proofErr w:type="gramEnd"/>
+      <w:r>
+        <w:rPr>
+          <w:bCs/>
+        </w:rPr>
+        <w:t xml:space="preserve"> format had information clearly separated by columns. We were to use this file to separate information needed to generate our category, subcategory, and campaign tables.</w:t>
       </w:r>
       <w:r>
         <w:rPr>
@@ -398,7 +424,7 @@
                     <pic:cNvPicPr/>
                   </pic:nvPicPr>
                   <pic:blipFill>
-                    <a:blip r:embed="rId6"/>
+                    <a:blip r:embed="rId7"/>
                     <a:stretch>
                       <a:fillRect/>
                     </a:stretch>
@@ -495,7 +521,21 @@
         <w:rPr>
           <w:bCs/>
         </w:rPr>
-        <w:t xml:space="preserve"> using QuickDBD (quickdatabasediagram.com)</w:t>
+        <w:t xml:space="preserve"> using </w:t>
+      </w:r>
+      <w:proofErr w:type="spellStart"/>
+      <w:r>
+        <w:rPr>
+          <w:bCs/>
+        </w:rPr>
+        <w:t>QuickDBD</w:t>
+      </w:r>
+      <w:proofErr w:type="spellEnd"/>
+      <w:r>
+        <w:rPr>
+          <w:bCs/>
+        </w:rPr>
+        <w:t xml:space="preserve"> (quickdatabasediagram.com)</w:t>
       </w:r>
       <w:r>
         <w:rPr>
@@ -535,7 +575,21 @@
           <w:bCs/>
         </w:rPr>
         <w:lastRenderedPageBreak/>
-        <w:t>Entity Relationship Diagram, “QUICKDBD/QuickDBD-Project 2.png”</w:t>
+        <w:t>Entity Relationship Diagram, “QUICKDBD/</w:t>
+      </w:r>
+      <w:proofErr w:type="spellStart"/>
+      <w:r>
+        <w:rPr>
+          <w:bCs/>
+        </w:rPr>
+        <w:t>QuickDBD</w:t>
+      </w:r>
+      <w:proofErr w:type="spellEnd"/>
+      <w:r>
+        <w:rPr>
+          <w:bCs/>
+        </w:rPr>
+        <w:t>-Project 2.png”</w:t>
       </w:r>
     </w:p>
     <w:p>
@@ -571,7 +625,7 @@
                     </pic:cNvPicPr>
                   </pic:nvPicPr>
                   <pic:blipFill>
-                    <a:blip r:embed="rId7">
+                    <a:blip r:embed="rId8">
                       <a:extLst>
                         <a:ext uri="{28A0092B-C50C-407E-A947-70E740481C1C}">
                           <a14:useLocalDpi xmlns:a14="http://schemas.microsoft.com/office/drawing/2010/main" val="0"/>
@@ -629,11 +683,19 @@
         </w:rPr>
         <w:t xml:space="preserve"> </w:t>
       </w:r>
-      <w:r>
-        <w:rPr>
-          <w:bCs/>
-        </w:rPr>
-        <w:t>QuickDBD-Project 2.sql”</w:t>
+      <w:proofErr w:type="spellStart"/>
+      <w:r>
+        <w:rPr>
+          <w:bCs/>
+        </w:rPr>
+        <w:t>QuickDBD</w:t>
+      </w:r>
+      <w:proofErr w:type="spellEnd"/>
+      <w:r>
+        <w:rPr>
+          <w:bCs/>
+        </w:rPr>
+        <w:t>-Project 2.sql”</w:t>
       </w:r>
     </w:p>
     <w:p>
@@ -665,7 +727,7 @@
                     <pic:cNvPicPr/>
                   </pic:nvPicPr>
                   <pic:blipFill>
-                    <a:blip r:embed="rId8"/>
+                    <a:blip r:embed="rId9"/>
                     <a:stretch>
                       <a:fillRect/>
                     </a:stretch>
@@ -726,8 +788,16 @@
         <w:rPr>
           <w:bCs/>
         </w:rPr>
-        <w:t>“ELT_Mini_Project_Starter_Code.ipynb</w:t>
-      </w:r>
+        <w:t>“</w:t>
+      </w:r>
+      <w:proofErr w:type="spellStart"/>
+      <w:r>
+        <w:rPr>
+          <w:bCs/>
+        </w:rPr>
+        <w:t>ELT_Mini_Project_Starter_Code.ipynb</w:t>
+      </w:r>
+      <w:proofErr w:type="spellEnd"/>
       <w:r>
         <w:rPr>
           <w:bCs/>
@@ -752,19 +822,62 @@
           <w:bCs/>
           <w:lang w:val="en-US"/>
         </w:rPr>
-        <w:t>category &amp; sub-category</w:t>
-      </w:r>
-      <w:r>
-        <w:rPr>
-          <w:bCs/>
-        </w:rPr>
-        <w:t>“ column into two columns</w:t>
-      </w:r>
-      <w:r>
-        <w:rPr>
-          <w:bCs/>
-        </w:rPr>
-        <w:t>, created an ID column, created DataFrames for each table, and exported the DataFrames as CSVs.</w:t>
+        <w:t>category &amp; sub-</w:t>
+      </w:r>
+      <w:proofErr w:type="gramStart"/>
+      <w:r>
+        <w:rPr>
+          <w:bCs/>
+          <w:lang w:val="en-US"/>
+        </w:rPr>
+        <w:t>category</w:t>
+      </w:r>
+      <w:r>
+        <w:rPr>
+          <w:bCs/>
+        </w:rPr>
+        <w:t>“ column</w:t>
+      </w:r>
+      <w:proofErr w:type="gramEnd"/>
+      <w:r>
+        <w:rPr>
+          <w:bCs/>
+        </w:rPr>
+        <w:t xml:space="preserve"> into two columns</w:t>
+      </w:r>
+      <w:r>
+        <w:rPr>
+          <w:bCs/>
+        </w:rPr>
+        <w:t xml:space="preserve">, created an ID column, created </w:t>
+      </w:r>
+      <w:proofErr w:type="spellStart"/>
+      <w:r>
+        <w:rPr>
+          <w:bCs/>
+        </w:rPr>
+        <w:t>DataFrames</w:t>
+      </w:r>
+      <w:proofErr w:type="spellEnd"/>
+      <w:r>
+        <w:rPr>
+          <w:bCs/>
+        </w:rPr>
+        <w:t xml:space="preserve"> for each table, and exported the </w:t>
+      </w:r>
+      <w:proofErr w:type="spellStart"/>
+      <w:r>
+        <w:rPr>
+          <w:bCs/>
+        </w:rPr>
+        <w:t>DataFrames</w:t>
+      </w:r>
+      <w:proofErr w:type="spellEnd"/>
+      <w:r>
+        <w:rPr>
+          <w:bCs/>
+        </w:rPr>
+        <w:t xml:space="preserve"> as CSVs.</w:t>
       </w:r>
       <w:r>
         <w:rPr>
@@ -818,7 +931,7 @@
                     <pic:cNvPicPr/>
                   </pic:nvPicPr>
                   <pic:blipFill>
-                    <a:blip r:embed="rId9"/>
+                    <a:blip r:embed="rId10"/>
                     <a:stretch>
                       <a:fillRect/>
                     </a:stretch>
@@ -889,7 +1002,7 @@
                     <pic:cNvPicPr/>
                   </pic:nvPicPr>
                   <pic:blipFill>
-                    <a:blip r:embed="rId10"/>
+                    <a:blip r:embed="rId11"/>
                     <a:stretch>
                       <a:fillRect/>
                     </a:stretch>
@@ -937,7 +1050,21 @@
           <w:bCs/>
         </w:rPr>
         <w:lastRenderedPageBreak/>
-        <w:t>Created DataFrames for each table</w:t>
+        <w:t xml:space="preserve">Created </w:t>
+      </w:r>
+      <w:proofErr w:type="spellStart"/>
+      <w:r>
+        <w:rPr>
+          <w:bCs/>
+        </w:rPr>
+        <w:t>DataFrames</w:t>
+      </w:r>
+      <w:proofErr w:type="spellEnd"/>
+      <w:r>
+        <w:rPr>
+          <w:bCs/>
+        </w:rPr>
+        <w:t xml:space="preserve"> for each table</w:t>
       </w:r>
       <w:r>
         <w:rPr>
@@ -975,7 +1102,7 @@
                     <pic:cNvPicPr/>
                   </pic:nvPicPr>
                   <pic:blipFill>
-                    <a:blip r:embed="rId11"/>
+                    <a:blip r:embed="rId12"/>
                     <a:stretch>
                       <a:fillRect/>
                     </a:stretch>
@@ -1009,7 +1136,35 @@
           <w:bCs/>
         </w:rPr>
         <w:tab/>
-        <w:t>For the campaign table, we renamed columns to more readable titles, changed datatypes, merged with the category and subcategory tables to bring in category_id and subcategory_id, dropped unwanted columns, and exported to a CSV.</w:t>
+        <w:t xml:space="preserve">For the campaign table, we renamed columns to more readable titles, changed datatypes, merged with the category and subcategory tables to bring in </w:t>
+      </w:r>
+      <w:proofErr w:type="spellStart"/>
+      <w:r>
+        <w:rPr>
+          <w:bCs/>
+        </w:rPr>
+        <w:t>category_id</w:t>
+      </w:r>
+      <w:proofErr w:type="spellEnd"/>
+      <w:r>
+        <w:rPr>
+          <w:bCs/>
+        </w:rPr>
+        <w:t xml:space="preserve"> and </w:t>
+      </w:r>
+      <w:proofErr w:type="spellStart"/>
+      <w:r>
+        <w:rPr>
+          <w:bCs/>
+        </w:rPr>
+        <w:t>subcategory_id</w:t>
+      </w:r>
+      <w:proofErr w:type="spellEnd"/>
+      <w:r>
+        <w:rPr>
+          <w:bCs/>
+        </w:rPr>
+        <w:t>, dropped unwanted columns, and exported to a CSV.</w:t>
       </w:r>
     </w:p>
     <w:p>
@@ -1056,7 +1211,7 @@
                     <pic:cNvPicPr/>
                   </pic:nvPicPr>
                   <pic:blipFill>
-                    <a:blip r:embed="rId12"/>
+                    <a:blip r:embed="rId13"/>
                     <a:stretch>
                       <a:fillRect/>
                     </a:stretch>
@@ -1121,7 +1276,7 @@
                     <pic:cNvPicPr/>
                   </pic:nvPicPr>
                   <pic:blipFill>
-                    <a:blip r:embed="rId13"/>
+                    <a:blip r:embed="rId14"/>
                     <a:stretch>
                       <a:fillRect/>
                     </a:stretch>
@@ -1155,7 +1310,35 @@
           <w:bCs/>
         </w:rPr>
         <w:lastRenderedPageBreak/>
-        <w:t>Merged category and subcategory dataframes into campaign dataframe:</w:t>
+        <w:t xml:space="preserve">Merged category and subcategory </w:t>
+      </w:r>
+      <w:proofErr w:type="spellStart"/>
+      <w:r>
+        <w:rPr>
+          <w:bCs/>
+        </w:rPr>
+        <w:t>dataframes</w:t>
+      </w:r>
+      <w:proofErr w:type="spellEnd"/>
+      <w:r>
+        <w:rPr>
+          <w:bCs/>
+        </w:rPr>
+        <w:t xml:space="preserve"> into campaign </w:t>
+      </w:r>
+      <w:proofErr w:type="spellStart"/>
+      <w:r>
+        <w:rPr>
+          <w:bCs/>
+        </w:rPr>
+        <w:t>dataframe</w:t>
+      </w:r>
+      <w:proofErr w:type="spellEnd"/>
+      <w:r>
+        <w:rPr>
+          <w:bCs/>
+        </w:rPr>
+        <w:t>:</w:t>
       </w:r>
     </w:p>
     <w:p>
@@ -1187,7 +1370,7 @@
                     <pic:cNvPicPr/>
                   </pic:nvPicPr>
                   <pic:blipFill>
-                    <a:blip r:embed="rId14"/>
+                    <a:blip r:embed="rId15"/>
                     <a:stretch>
                       <a:fillRect/>
                     </a:stretch>
@@ -1252,7 +1435,7 @@
                     <pic:cNvPicPr/>
                   </pic:nvPicPr>
                   <pic:blipFill>
-                    <a:blip r:embed="rId15"/>
+                    <a:blip r:embed="rId16"/>
                     <a:stretch>
                       <a:fillRect/>
                     </a:stretch>
@@ -1286,7 +1469,21 @@
         <w:rPr>
           <w:bCs/>
         </w:rPr>
-        <w:t>For the contacts table, appended each row to a dictionary, created a DataFrame, split the name column into first and last name, reordered columns, an exported to a CSV.</w:t>
+        <w:t xml:space="preserve">For the contacts table, appended each row to a dictionary, created a </w:t>
+      </w:r>
+      <w:proofErr w:type="spellStart"/>
+      <w:r>
+        <w:rPr>
+          <w:bCs/>
+        </w:rPr>
+        <w:t>DataFrame</w:t>
+      </w:r>
+      <w:proofErr w:type="spellEnd"/>
+      <w:r>
+        <w:rPr>
+          <w:bCs/>
+        </w:rPr>
+        <w:t>, split the name column into first and last name, reordered columns, an exported to a CSV.</w:t>
       </w:r>
     </w:p>
     <w:p>
@@ -1333,7 +1530,7 @@
                     <pic:cNvPicPr/>
                   </pic:nvPicPr>
                   <pic:blipFill>
-                    <a:blip r:embed="rId16"/>
+                    <a:blip r:embed="rId17"/>
                     <a:stretch>
                       <a:fillRect/>
                     </a:stretch>
@@ -1381,7 +1578,21 @@
           <w:bCs/>
         </w:rPr>
         <w:lastRenderedPageBreak/>
-        <w:t>Created a DataFrame:</w:t>
+        <w:t xml:space="preserve">Created a </w:t>
+      </w:r>
+      <w:proofErr w:type="spellStart"/>
+      <w:r>
+        <w:rPr>
+          <w:bCs/>
+        </w:rPr>
+        <w:t>DataFrame</w:t>
+      </w:r>
+      <w:proofErr w:type="spellEnd"/>
+      <w:r>
+        <w:rPr>
+          <w:bCs/>
+        </w:rPr>
+        <w:t>:</w:t>
       </w:r>
     </w:p>
     <w:p>
@@ -1413,7 +1624,7 @@
                     <pic:cNvPicPr/>
                   </pic:nvPicPr>
                   <pic:blipFill>
-                    <a:blip r:embed="rId17"/>
+                    <a:blip r:embed="rId18"/>
                     <a:stretch>
                       <a:fillRect/>
                     </a:stretch>
@@ -1478,7 +1689,7 @@
                     <pic:cNvPicPr/>
                   </pic:nvPicPr>
                   <pic:blipFill>
-                    <a:blip r:embed="rId18"/>
+                    <a:blip r:embed="rId19"/>
                     <a:stretch>
                       <a:fillRect/>
                     </a:stretch>
@@ -1543,7 +1754,7 @@
                     <pic:cNvPicPr/>
                   </pic:nvPicPr>
                   <pic:blipFill>
-                    <a:blip r:embed="rId19"/>
+                    <a:blip r:embed="rId20"/>
                     <a:stretch>
                       <a:fillRect/>
                     </a:stretch>
@@ -1576,7 +1787,19 @@
         <w:rPr>
           <w:bCs/>
         </w:rPr>
-        <w:t>Created CSVs stored in CSV folder: “CSV/category.csv” “CSV/subcategory.csv” “CSV/campaign.csv” “CSV/contatcts.csv”</w:t>
+        <w:t xml:space="preserve">Created CSVs stored in CSV folder: “CSV/category.csv” “CSV/subcategory.csv” “CSV/campaign.csv” </w:t>
+      </w:r>
+      <w:r>
+        <w:rPr>
+          <w:bCs/>
+        </w:rPr>
+        <w:t xml:space="preserve">and </w:t>
+      </w:r>
+      <w:r>
+        <w:rPr>
+          <w:bCs/>
+        </w:rPr>
+        <w:t>“CSV/contatcts.csv”</w:t>
       </w:r>
     </w:p>
     <w:p>
@@ -1622,46 +1845,255 @@
         <w:rPr>
           <w:bCs/>
         </w:rPr>
-        <w:t xml:space="preserve">The final phase of the ETL process is the Load phase. </w:t>
-      </w:r>
-      <w:r>
-        <w:rPr>
-          <w:bCs/>
-        </w:rPr>
-        <w:t xml:space="preserve">The first step in our Load phase was to create a database for the project within Postgres and use the script created by QUICKDBD to create our four tables within that database. After the database and tables were generated, we created a second Jupyter Notebook, “ETL_Load CSVs.ipynb” to house all of the script necessary to upload the CSVs to the Postgres tables. </w:t>
-      </w:r>
-    </w:p>
-    <w:p>
-      <w:pPr>
-        <w:spacing w:before="240" w:after="240" w:line="360" w:lineRule="auto"/>
-        <w:jc w:val="both"/>
-        <w:rPr>
-          <w:bCs/>
-        </w:rPr>
-      </w:pPr>
-    </w:p>
-    <w:p>
-      <w:pPr>
-        <w:spacing w:before="240" w:after="240" w:line="360" w:lineRule="auto"/>
-        <w:jc w:val="both"/>
-        <w:rPr>
-          <w:bCs/>
-        </w:rPr>
-      </w:pPr>
-    </w:p>
-    <w:p>
-      <w:pPr>
-        <w:spacing w:before="240" w:after="240" w:line="360" w:lineRule="auto"/>
-        <w:jc w:val="both"/>
-        <w:rPr>
-          <w:bCs/>
-        </w:rPr>
-      </w:pPr>
-      <w:r>
-        <w:rPr>
-          <w:bCs/>
-        </w:rPr>
-        <w:t>Postgres</w:t>
+        <w:t xml:space="preserve">The final phase of the ETL process </w:t>
+      </w:r>
+      <w:r>
+        <w:rPr>
+          <w:bCs/>
+        </w:rPr>
+        <w:t>was</w:t>
+      </w:r>
+      <w:r>
+        <w:rPr>
+          <w:bCs/>
+        </w:rPr>
+        <w:t xml:space="preserve"> the Load phase. </w:t>
+      </w:r>
+      <w:r>
+        <w:rPr>
+          <w:bCs/>
+        </w:rPr>
+        <w:t>The first step in our Load phase was to create a database</w:t>
+      </w:r>
+      <w:r>
+        <w:rPr>
+          <w:bCs/>
+        </w:rPr>
+        <w:t xml:space="preserve">, labelled </w:t>
+      </w:r>
+      <w:proofErr w:type="spellStart"/>
+      <w:r>
+        <w:rPr>
+          <w:bCs/>
+        </w:rPr>
+        <w:t>project_two_etl</w:t>
+      </w:r>
+      <w:proofErr w:type="spellEnd"/>
+      <w:r>
+        <w:rPr>
+          <w:bCs/>
+        </w:rPr>
+        <w:t>,</w:t>
+      </w:r>
+      <w:r>
+        <w:rPr>
+          <w:bCs/>
+        </w:rPr>
+        <w:t xml:space="preserve"> for the project within Postgres and use the script created by QUICKDBD to create our four tables within that database. After the database and tables were generated, we created a second </w:t>
+      </w:r>
+      <w:proofErr w:type="spellStart"/>
+      <w:r>
+        <w:rPr>
+          <w:bCs/>
+        </w:rPr>
+        <w:t>Jupyter</w:t>
+      </w:r>
+      <w:proofErr w:type="spellEnd"/>
+      <w:r>
+        <w:rPr>
+          <w:bCs/>
+        </w:rPr>
+        <w:t xml:space="preserve"> Notebook, “</w:t>
+      </w:r>
+      <w:proofErr w:type="spellStart"/>
+      <w:r>
+        <w:rPr>
+          <w:bCs/>
+        </w:rPr>
+        <w:t>ETL_Load</w:t>
+      </w:r>
+      <w:proofErr w:type="spellEnd"/>
+      <w:r>
+        <w:rPr>
+          <w:bCs/>
+        </w:rPr>
+        <w:t xml:space="preserve"> </w:t>
+      </w:r>
+      <w:proofErr w:type="spellStart"/>
+      <w:r>
+        <w:rPr>
+          <w:bCs/>
+        </w:rPr>
+        <w:t>CSVs.ipynb</w:t>
+      </w:r>
+      <w:proofErr w:type="spellEnd"/>
+      <w:r>
+        <w:rPr>
+          <w:bCs/>
+        </w:rPr>
+        <w:t>”</w:t>
+      </w:r>
+      <w:r>
+        <w:rPr>
+          <w:bCs/>
+        </w:rPr>
+        <w:t>,</w:t>
+      </w:r>
+      <w:r>
+        <w:rPr>
+          <w:bCs/>
+        </w:rPr>
+        <w:t xml:space="preserve"> to house all of the script necessary to upload the CSVs to the Postgres tables. </w:t>
+      </w:r>
+    </w:p>
+    <w:p>
+      <w:pPr>
+        <w:spacing w:before="240" w:after="240" w:line="360" w:lineRule="auto"/>
+        <w:rPr>
+          <w:bCs/>
+        </w:rPr>
+      </w:pPr>
+      <w:r>
+        <w:rPr>
+          <w:bCs/>
+        </w:rPr>
+        <w:t>Creating tables within Postgres</w:t>
+      </w:r>
+    </w:p>
+    <w:p>
+      <w:pPr>
+        <w:spacing w:before="240" w:after="240" w:line="360" w:lineRule="auto"/>
+        <w:jc w:val="center"/>
+        <w:rPr>
+          <w:bCs/>
+        </w:rPr>
+      </w:pPr>
+      <w:r>
+        <w:rPr>
+          <w:bCs/>
+        </w:rPr>
+        <w:br/>
+      </w:r>
+      <w:r>
+        <w:rPr>
+          <w:noProof/>
+          <w14:ligatures w14:val="standardContextual"/>
+        </w:rPr>
+        <w:drawing>
+          <wp:inline distT="0" distB="0" distL="0" distR="0" wp14:anchorId="49FF6225" wp14:editId="5B8777EA">
+            <wp:extent cx="4668586" cy="3057525"/>
+            <wp:effectExtent l="0" t="0" r="0" b="0"/>
+            <wp:docPr id="1209248015" name="Picture 1"/>
+            <wp:cNvGraphicFramePr>
+              <a:graphicFrameLocks xmlns:a="http://schemas.openxmlformats.org/drawingml/2006/main" noChangeAspect="1"/>
+            </wp:cNvGraphicFramePr>
+            <a:graphic xmlns:a="http://schemas.openxmlformats.org/drawingml/2006/main">
+              <a:graphicData uri="http://schemas.openxmlformats.org/drawingml/2006/picture">
+                <pic:pic xmlns:pic="http://schemas.openxmlformats.org/drawingml/2006/picture">
+                  <pic:nvPicPr>
+                    <pic:cNvPr id="1209248015" name=""/>
+                    <pic:cNvPicPr/>
+                  </pic:nvPicPr>
+                  <pic:blipFill>
+                    <a:blip r:embed="rId21"/>
+                    <a:stretch>
+                      <a:fillRect/>
+                    </a:stretch>
+                  </pic:blipFill>
+                  <pic:spPr>
+                    <a:xfrm>
+                      <a:off x="0" y="0"/>
+                      <a:ext cx="4696444" cy="3075770"/>
+                    </a:xfrm>
+                    <a:prstGeom prst="rect">
+                      <a:avLst/>
+                    </a:prstGeom>
+                  </pic:spPr>
+                </pic:pic>
+              </a:graphicData>
+            </a:graphic>
+          </wp:inline>
+        </w:drawing>
+      </w:r>
+    </w:p>
+    <w:p>
+      <w:pPr>
+        <w:spacing w:after="160" w:line="259" w:lineRule="auto"/>
+        <w:rPr>
+          <w:bCs/>
+        </w:rPr>
+      </w:pPr>
+      <w:r>
+        <w:rPr>
+          <w:bCs/>
+        </w:rPr>
+        <w:t>Reading CSV and Appending CSV to SQL database</w:t>
+      </w:r>
+    </w:p>
+    <w:p>
+      <w:pPr>
+        <w:spacing w:before="240" w:after="240" w:line="360" w:lineRule="auto"/>
+        <w:jc w:val="center"/>
+        <w:rPr>
+          <w:bCs/>
+        </w:rPr>
+      </w:pPr>
+      <w:r>
+        <w:rPr>
+          <w:noProof/>
+          <w14:ligatures w14:val="standardContextual"/>
+        </w:rPr>
+        <w:drawing>
+          <wp:inline distT="0" distB="0" distL="0" distR="0" wp14:anchorId="465E6CFA" wp14:editId="30CC5142">
+            <wp:extent cx="4721158" cy="2133600"/>
+            <wp:effectExtent l="0" t="0" r="3810" b="0"/>
+            <wp:docPr id="1540319985" name="Picture 1"/>
+            <wp:cNvGraphicFramePr>
+              <a:graphicFrameLocks xmlns:a="http://schemas.openxmlformats.org/drawingml/2006/main" noChangeAspect="1"/>
+            </wp:cNvGraphicFramePr>
+            <a:graphic xmlns:a="http://schemas.openxmlformats.org/drawingml/2006/main">
+              <a:graphicData uri="http://schemas.openxmlformats.org/drawingml/2006/picture">
+                <pic:pic xmlns:pic="http://schemas.openxmlformats.org/drawingml/2006/picture">
+                  <pic:nvPicPr>
+                    <pic:cNvPr id="1540319985" name=""/>
+                    <pic:cNvPicPr/>
+                  </pic:nvPicPr>
+                  <pic:blipFill>
+                    <a:blip r:embed="rId22"/>
+                    <a:stretch>
+                      <a:fillRect/>
+                    </a:stretch>
+                  </pic:blipFill>
+                  <pic:spPr>
+                    <a:xfrm>
+                      <a:off x="0" y="0"/>
+                      <a:ext cx="4733271" cy="2139074"/>
+                    </a:xfrm>
+                    <a:prstGeom prst="rect">
+                      <a:avLst/>
+                    </a:prstGeom>
+                  </pic:spPr>
+                </pic:pic>
+              </a:graphicData>
+            </a:graphic>
+          </wp:inline>
+        </w:drawing>
+      </w:r>
+    </w:p>
+    <w:p>
+      <w:pPr>
+        <w:spacing w:before="240" w:after="240" w:line="360" w:lineRule="auto"/>
+        <w:jc w:val="both"/>
+        <w:rPr>
+          <w:b/>
+        </w:rPr>
+      </w:pPr>
+      <w:r>
+        <w:rPr>
+          <w:b/>
+        </w:rPr>
+        <w:lastRenderedPageBreak/>
+        <w:t>Data Analysis</w:t>
       </w:r>
     </w:p>
     <w:p>
@@ -1677,38 +2109,259 @@
           <w:bCs/>
         </w:rPr>
         <w:tab/>
-        <w:t>ETL Load</w:t>
-      </w:r>
-    </w:p>
-    <w:p>
-      <w:pPr>
-        <w:spacing w:before="240" w:after="240" w:line="360" w:lineRule="auto"/>
-        <w:ind w:firstLine="720"/>
-        <w:jc w:val="both"/>
-        <w:rPr>
-          <w:bCs/>
-        </w:rPr>
-      </w:pPr>
-      <w:r>
-        <w:rPr>
-          <w:bCs/>
-        </w:rPr>
-        <w:t>Create database, create tables, load csvs into tables</w:t>
-      </w:r>
-    </w:p>
-    <w:p>
-      <w:pPr>
-        <w:spacing w:before="240" w:after="240" w:line="360" w:lineRule="auto"/>
-        <w:jc w:val="both"/>
-        <w:rPr>
-          <w:bCs/>
-        </w:rPr>
-      </w:pPr>
-      <w:r>
-        <w:rPr>
-          <w:bCs/>
-        </w:rPr>
-        <w:t>Data Viz</w:t>
+        <w:t>A</w:t>
+      </w:r>
+      <w:r>
+        <w:rPr>
+          <w:bCs/>
+        </w:rPr>
+        <w:t>s a ship cannot steer without a rudder, companies cannot function effectively without data analytics. Our ETL pipeline supplied us with information about crowdfunding projects. Stopping there would be a disservice to the information we worked so hard to gather. Our group decided to review this information based on a West vs. East approach, using the United States (US) and Canada (CA) as the West and identifying the East as China (CH) and Australia (AU).</w:t>
+      </w:r>
+    </w:p>
+    <w:p>
+      <w:pPr>
+        <w:spacing w:before="240" w:after="240" w:line="360" w:lineRule="auto"/>
+        <w:jc w:val="both"/>
+        <w:rPr>
+          <w:bCs/>
+        </w:rPr>
+      </w:pPr>
+      <w:r>
+        <w:rPr>
+          <w:bCs/>
+        </w:rPr>
+        <w:t>We separated our analysis into three questions</w:t>
+      </w:r>
+      <w:r>
+        <w:rPr>
+          <w:bCs/>
+        </w:rPr>
+        <w:t>:</w:t>
+      </w:r>
+    </w:p>
+    <w:p>
+      <w:pPr>
+        <w:pStyle w:val="ListParagraph"/>
+        <w:numPr>
+          <w:ilvl w:val="0"/>
+          <w:numId w:val="2"/>
+        </w:numPr>
+        <w:spacing w:before="240" w:after="240" w:line="360" w:lineRule="auto"/>
+        <w:jc w:val="both"/>
+        <w:rPr>
+          <w:bCs/>
+        </w:rPr>
+      </w:pPr>
+      <w:r>
+        <w:rPr>
+          <w:bCs/>
+        </w:rPr>
+        <w:t>When grouped by category, how does the overall count of successes vs. failures differ for each of our four selected countries?</w:t>
+      </w:r>
+    </w:p>
+    <w:p>
+      <w:pPr>
+        <w:pStyle w:val="ListParagraph"/>
+        <w:numPr>
+          <w:ilvl w:val="0"/>
+          <w:numId w:val="2"/>
+        </w:numPr>
+        <w:spacing w:before="240" w:after="240" w:line="360" w:lineRule="auto"/>
+        <w:jc w:val="both"/>
+        <w:rPr>
+          <w:bCs/>
+        </w:rPr>
+      </w:pPr>
+      <w:r>
+        <w:rPr>
+          <w:bCs/>
+        </w:rPr>
+        <w:t>How do our selected countries compare when looking at set goals, pledged finances, and number of backers?</w:t>
+      </w:r>
+    </w:p>
+    <w:p>
+      <w:pPr>
+        <w:pStyle w:val="ListParagraph"/>
+        <w:numPr>
+          <w:ilvl w:val="0"/>
+          <w:numId w:val="2"/>
+        </w:numPr>
+        <w:spacing w:before="240" w:after="240" w:line="360" w:lineRule="auto"/>
+        <w:jc w:val="both"/>
+        <w:rPr>
+          <w:bCs/>
+        </w:rPr>
+      </w:pPr>
+      <w:r>
+        <w:rPr>
+          <w:bCs/>
+        </w:rPr>
+        <w:t>How does the length of a campaign compare to the success/failure of our selected countries?</w:t>
+      </w:r>
+    </w:p>
+    <w:p>
+      <w:pPr>
+        <w:spacing w:before="240" w:after="240" w:line="360" w:lineRule="auto"/>
+        <w:jc w:val="both"/>
+        <w:rPr>
+          <w:bCs/>
+        </w:rPr>
+      </w:pPr>
+      <w:r>
+        <w:rPr>
+          <w:bCs/>
+        </w:rPr>
+        <w:t xml:space="preserve">To connect our </w:t>
+      </w:r>
+      <w:proofErr w:type="spellStart"/>
+      <w:r>
+        <w:rPr>
+          <w:bCs/>
+        </w:rPr>
+        <w:t>Jupyter</w:t>
+      </w:r>
+      <w:proofErr w:type="spellEnd"/>
+      <w:r>
+        <w:rPr>
+          <w:bCs/>
+        </w:rPr>
+        <w:t xml:space="preserve"> Notebook to our Postgres database. We set up an engine to communicate with our database and then inspected the engine to ensure communication. </w:t>
+      </w:r>
+    </w:p>
+    <w:p>
+      <w:pPr>
+        <w:spacing w:before="240" w:after="240" w:line="360" w:lineRule="auto"/>
+        <w:jc w:val="center"/>
+        <w:rPr>
+          <w:bCs/>
+        </w:rPr>
+      </w:pPr>
+      <w:r>
+        <w:rPr>
+          <w:noProof/>
+          <w14:ligatures w14:val="standardContextual"/>
+        </w:rPr>
+        <w:drawing>
+          <wp:inline distT="0" distB="0" distL="0" distR="0" wp14:anchorId="01E81AB4" wp14:editId="238AF094">
+            <wp:extent cx="4500240" cy="3829050"/>
+            <wp:effectExtent l="0" t="0" r="0" b="0"/>
+            <wp:docPr id="1549679110" name="Picture 1"/>
+            <wp:cNvGraphicFramePr>
+              <a:graphicFrameLocks xmlns:a="http://schemas.openxmlformats.org/drawingml/2006/main" noChangeAspect="1"/>
+            </wp:cNvGraphicFramePr>
+            <a:graphic xmlns:a="http://schemas.openxmlformats.org/drawingml/2006/main">
+              <a:graphicData uri="http://schemas.openxmlformats.org/drawingml/2006/picture">
+                <pic:pic xmlns:pic="http://schemas.openxmlformats.org/drawingml/2006/picture">
+                  <pic:nvPicPr>
+                    <pic:cNvPr id="1549679110" name=""/>
+                    <pic:cNvPicPr/>
+                  </pic:nvPicPr>
+                  <pic:blipFill>
+                    <a:blip r:embed="rId23"/>
+                    <a:stretch>
+                      <a:fillRect/>
+                    </a:stretch>
+                  </pic:blipFill>
+                  <pic:spPr>
+                    <a:xfrm>
+                      <a:off x="0" y="0"/>
+                      <a:ext cx="4524844" cy="3849985"/>
+                    </a:xfrm>
+                    <a:prstGeom prst="rect">
+                      <a:avLst/>
+                    </a:prstGeom>
+                  </pic:spPr>
+                </pic:pic>
+              </a:graphicData>
+            </a:graphic>
+          </wp:inline>
+        </w:drawing>
+      </w:r>
+    </w:p>
+    <w:p>
+      <w:pPr>
+        <w:spacing w:before="240" w:after="240" w:line="360" w:lineRule="auto"/>
+        <w:jc w:val="both"/>
+        <w:rPr>
+          <w:b/>
+        </w:rPr>
+      </w:pPr>
+      <w:r>
+        <w:rPr>
+          <w:b/>
+        </w:rPr>
+        <w:lastRenderedPageBreak/>
+        <w:t xml:space="preserve">Question #1 - </w:t>
+      </w:r>
+      <w:r>
+        <w:rPr>
+          <w:b/>
+        </w:rPr>
+        <w:t>Four countries, grouped by category, success vs. failure comparison</w:t>
+      </w:r>
+    </w:p>
+    <w:p>
+      <w:pPr>
+        <w:spacing w:before="240" w:after="240" w:line="360" w:lineRule="auto"/>
+        <w:jc w:val="center"/>
+        <w:rPr>
+          <w:bCs/>
+          <w:lang w:val="en-US"/>
+        </w:rPr>
+      </w:pPr>
+      <w:r>
+        <w:rPr>
+          <w:bCs/>
+          <w:lang w:val="en-US"/>
+        </w:rPr>
+        <w:drawing>
+          <wp:inline distT="0" distB="0" distL="0" distR="0" wp14:anchorId="6CF39FB5" wp14:editId="2806AB6F">
+            <wp:extent cx="4896435" cy="4076700"/>
+            <wp:effectExtent l="0" t="0" r="0" b="0"/>
+            <wp:docPr id="500242804" name="Picture 2"/>
+            <wp:cNvGraphicFramePr>
+              <a:graphicFrameLocks xmlns:a="http://schemas.openxmlformats.org/drawingml/2006/main" noChangeAspect="1"/>
+            </wp:cNvGraphicFramePr>
+            <a:graphic xmlns:a="http://schemas.openxmlformats.org/drawingml/2006/main">
+              <a:graphicData uri="http://schemas.openxmlformats.org/drawingml/2006/picture">
+                <pic:pic xmlns:pic="http://schemas.openxmlformats.org/drawingml/2006/picture">
+                  <pic:nvPicPr>
+                    <pic:cNvPr id="0" name="Picture 6"/>
+                    <pic:cNvPicPr>
+                      <a:picLocks noChangeAspect="1" noChangeArrowheads="1"/>
+                    </pic:cNvPicPr>
+                  </pic:nvPicPr>
+                  <pic:blipFill>
+                    <a:blip r:embed="rId24" cstate="print">
+                      <a:extLst>
+                        <a:ext uri="{28A0092B-C50C-407E-A947-70E740481C1C}">
+                          <a14:useLocalDpi xmlns:a14="http://schemas.microsoft.com/office/drawing/2010/main" val="0"/>
+                        </a:ext>
+                      </a:extLst>
+                    </a:blip>
+                    <a:srcRect/>
+                    <a:stretch>
+                      <a:fillRect/>
+                    </a:stretch>
+                  </pic:blipFill>
+                  <pic:spPr bwMode="auto">
+                    <a:xfrm>
+                      <a:off x="0" y="0"/>
+                      <a:ext cx="4909957" cy="4087958"/>
+                    </a:xfrm>
+                    <a:prstGeom prst="rect">
+                      <a:avLst/>
+                    </a:prstGeom>
+                    <a:noFill/>
+                    <a:ln>
+                      <a:noFill/>
+                    </a:ln>
+                  </pic:spPr>
+                </pic:pic>
+              </a:graphicData>
+            </a:graphic>
+          </wp:inline>
+        </w:drawing>
       </w:r>
     </w:p>
     <w:p>
@@ -1724,44 +2377,292 @@
           <w:bCs/>
         </w:rPr>
         <w:tab/>
-        <w:t>Queries from Jupiter notebook to create viz for 3 questions in ind folders</w:t>
-      </w:r>
-    </w:p>
-    <w:p>
-      <w:pPr>
-        <w:spacing w:before="240" w:after="240" w:line="360" w:lineRule="auto"/>
-        <w:jc w:val="both"/>
-        <w:rPr>
-          <w:bCs/>
-        </w:rPr>
-      </w:pPr>
-      <w:r>
-        <w:rPr>
-          <w:bCs/>
-        </w:rPr>
-        <w:t>Credits</w:t>
-      </w:r>
-    </w:p>
-    <w:p>
-      <w:pPr>
-        <w:spacing w:before="240" w:after="240" w:line="360" w:lineRule="auto"/>
-        <w:jc w:val="both"/>
-        <w:rPr>
-          <w:bCs/>
-        </w:rPr>
-      </w:pPr>
-      <w:r>
-        <w:rPr>
-          <w:bCs/>
-        </w:rPr>
-        <w:tab/>
-        <w:t>Partner Code</w:t>
-      </w:r>
-    </w:p>
-    <w:p>
-      <w:pPr>
-        <w:spacing w:before="240" w:after="240" w:line="360" w:lineRule="auto"/>
-        <w:jc w:val="both"/>
+        <w:t xml:space="preserve">This dataset had a strong representation of US crowdfunding projects and a smaller number of overall projects for each of our other selected countries. We are able to see some interesting trends however. Three categories, film &amp; video, music, and theater, had a strong </w:t>
+      </w:r>
+      <w:r>
+        <w:rPr>
+          <w:bCs/>
+        </w:rPr>
+        <w:t>representation</w:t>
+      </w:r>
+      <w:r>
+        <w:rPr>
+          <w:bCs/>
+        </w:rPr>
+        <w:t xml:space="preserve"> in all four countries, showing a popularity for the arts in crowdfunding projects</w:t>
+      </w:r>
+      <w:r>
+        <w:rPr>
+          <w:bCs/>
+        </w:rPr>
+        <w:t xml:space="preserve"> seeking support</w:t>
+      </w:r>
+      <w:r>
+        <w:rPr>
+          <w:bCs/>
+        </w:rPr>
+        <w:t xml:space="preserve">. </w:t>
+      </w:r>
+      <w:r>
+        <w:rPr>
+          <w:bCs/>
+        </w:rPr>
+        <w:t>It was also interesting to see four categories in China had more failures than successes, a trend that wasn’t reflected in the other three countries, leading us to believe projects in the west had a greater chance of success than in the east.</w:t>
+      </w:r>
+    </w:p>
+    <w:p>
+      <w:pPr>
+        <w:spacing w:before="240" w:after="240" w:line="360" w:lineRule="auto"/>
+        <w:jc w:val="both"/>
+        <w:rPr>
+          <w:bCs/>
+        </w:rPr>
+      </w:pPr>
+      <w:r>
+        <w:rPr>
+          <w:bCs/>
+        </w:rPr>
+        <w:t xml:space="preserve">Individual query </w:t>
+      </w:r>
+      <w:r>
+        <w:rPr>
+          <w:bCs/>
+        </w:rPr>
+        <w:t xml:space="preserve">and charting </w:t>
+      </w:r>
+      <w:r>
+        <w:rPr>
+          <w:bCs/>
+        </w:rPr>
+        <w:t>work done in “Ind Nick Work/</w:t>
+      </w:r>
+      <w:proofErr w:type="spellStart"/>
+      <w:r>
+        <w:rPr>
+          <w:bCs/>
+        </w:rPr>
+        <w:t>ETL_Data_Viz</w:t>
+      </w:r>
+      <w:proofErr w:type="spellEnd"/>
+      <w:r>
+        <w:rPr>
+          <w:bCs/>
+        </w:rPr>
+        <w:t xml:space="preserve">”. All required charting saved in </w:t>
+      </w:r>
+      <w:r>
+        <w:rPr>
+          <w:bCs/>
+        </w:rPr>
+        <w:t>“</w:t>
+      </w:r>
+      <w:r>
+        <w:rPr>
+          <w:bCs/>
+        </w:rPr>
+        <w:t>Charts</w:t>
+      </w:r>
+      <w:r>
+        <w:rPr>
+          <w:bCs/>
+        </w:rPr>
+        <w:t>”</w:t>
+      </w:r>
+      <w:r>
+        <w:rPr>
+          <w:bCs/>
+        </w:rPr>
+        <w:t xml:space="preserve"> folder. </w:t>
+      </w:r>
+    </w:p>
+    <w:p>
+      <w:pPr>
+        <w:spacing w:after="160" w:line="259" w:lineRule="auto"/>
+        <w:rPr>
+          <w:bCs/>
+        </w:rPr>
+      </w:pPr>
+      <w:r>
+        <w:rPr>
+          <w:bCs/>
+        </w:rPr>
+        <w:br w:type="page"/>
+      </w:r>
+    </w:p>
+    <w:p>
+      <w:pPr>
+        <w:spacing w:before="240" w:after="240" w:line="360" w:lineRule="auto"/>
+        <w:jc w:val="both"/>
+        <w:rPr>
+          <w:bCs/>
+        </w:rPr>
+      </w:pPr>
+      <w:r>
+        <w:rPr>
+          <w:bCs/>
+        </w:rPr>
+        <w:lastRenderedPageBreak/>
+        <w:t>SQL query used to retrieve data from our database, changing WHERE clause for each country:</w:t>
+      </w:r>
+    </w:p>
+    <w:p>
+      <w:pPr>
+        <w:spacing w:before="240" w:after="240" w:line="360" w:lineRule="auto"/>
+        <w:jc w:val="center"/>
+        <w:rPr>
+          <w:bCs/>
+        </w:rPr>
+      </w:pPr>
+      <w:r>
+        <w:rPr>
+          <w:noProof/>
+          <w14:ligatures w14:val="standardContextual"/>
+        </w:rPr>
+        <w:drawing>
+          <wp:inline distT="0" distB="0" distL="0" distR="0" wp14:anchorId="404BAFF3" wp14:editId="1558A4DE">
+            <wp:extent cx="2809875" cy="1815694"/>
+            <wp:effectExtent l="0" t="0" r="0" b="0"/>
+            <wp:docPr id="1185794383" name="Picture 1"/>
+            <wp:cNvGraphicFramePr>
+              <a:graphicFrameLocks xmlns:a="http://schemas.openxmlformats.org/drawingml/2006/main" noChangeAspect="1"/>
+            </wp:cNvGraphicFramePr>
+            <a:graphic xmlns:a="http://schemas.openxmlformats.org/drawingml/2006/main">
+              <a:graphicData uri="http://schemas.openxmlformats.org/drawingml/2006/picture">
+                <pic:pic xmlns:pic="http://schemas.openxmlformats.org/drawingml/2006/picture">
+                  <pic:nvPicPr>
+                    <pic:cNvPr id="1185794383" name=""/>
+                    <pic:cNvPicPr/>
+                  </pic:nvPicPr>
+                  <pic:blipFill>
+                    <a:blip r:embed="rId25"/>
+                    <a:stretch>
+                      <a:fillRect/>
+                    </a:stretch>
+                  </pic:blipFill>
+                  <pic:spPr>
+                    <a:xfrm>
+                      <a:off x="0" y="0"/>
+                      <a:ext cx="2835018" cy="1831941"/>
+                    </a:xfrm>
+                    <a:prstGeom prst="rect">
+                      <a:avLst/>
+                    </a:prstGeom>
+                  </pic:spPr>
+                </pic:pic>
+              </a:graphicData>
+            </a:graphic>
+          </wp:inline>
+        </w:drawing>
+      </w:r>
+    </w:p>
+    <w:p>
+      <w:pPr>
+        <w:spacing w:before="240" w:after="240" w:line="360" w:lineRule="auto"/>
+        <w:jc w:val="both"/>
+        <w:rPr>
+          <w:bCs/>
+        </w:rPr>
+      </w:pPr>
+      <w:r>
+        <w:rPr>
+          <w:bCs/>
+        </w:rPr>
+        <w:t>Python code to generate four charts as subplots:</w:t>
+      </w:r>
+    </w:p>
+    <w:p>
+      <w:pPr>
+        <w:spacing w:before="240" w:after="240" w:line="360" w:lineRule="auto"/>
+        <w:jc w:val="center"/>
+        <w:rPr>
+          <w:bCs/>
+        </w:rPr>
+      </w:pPr>
+      <w:r>
+        <w:rPr>
+          <w:noProof/>
+          <w14:ligatures w14:val="standardContextual"/>
+        </w:rPr>
+        <w:drawing>
+          <wp:inline distT="0" distB="0" distL="0" distR="0" wp14:anchorId="35E80CC4" wp14:editId="1084CE0C">
+            <wp:extent cx="5249282" cy="5372100"/>
+            <wp:effectExtent l="0" t="0" r="8890" b="0"/>
+            <wp:docPr id="1438692701" name="Picture 1"/>
+            <wp:cNvGraphicFramePr>
+              <a:graphicFrameLocks xmlns:a="http://schemas.openxmlformats.org/drawingml/2006/main" noChangeAspect="1"/>
+            </wp:cNvGraphicFramePr>
+            <a:graphic xmlns:a="http://schemas.openxmlformats.org/drawingml/2006/main">
+              <a:graphicData uri="http://schemas.openxmlformats.org/drawingml/2006/picture">
+                <pic:pic xmlns:pic="http://schemas.openxmlformats.org/drawingml/2006/picture">
+                  <pic:nvPicPr>
+                    <pic:cNvPr id="1438692701" name=""/>
+                    <pic:cNvPicPr/>
+                  </pic:nvPicPr>
+                  <pic:blipFill>
+                    <a:blip r:embed="rId26"/>
+                    <a:stretch>
+                      <a:fillRect/>
+                    </a:stretch>
+                  </pic:blipFill>
+                  <pic:spPr>
+                    <a:xfrm>
+                      <a:off x="0" y="0"/>
+                      <a:ext cx="5267153" cy="5390389"/>
+                    </a:xfrm>
+                    <a:prstGeom prst="rect">
+                      <a:avLst/>
+                    </a:prstGeom>
+                  </pic:spPr>
+                </pic:pic>
+              </a:graphicData>
+            </a:graphic>
+          </wp:inline>
+        </w:drawing>
+      </w:r>
+    </w:p>
+    <w:p>
+      <w:pPr>
+        <w:spacing w:before="240" w:after="240" w:line="360" w:lineRule="auto"/>
+        <w:jc w:val="both"/>
+        <w:rPr>
+          <w:b/>
+        </w:rPr>
+      </w:pPr>
+      <w:r>
+        <w:rPr>
+          <w:b/>
+        </w:rPr>
+        <w:lastRenderedPageBreak/>
+        <w:t>Question #</w:t>
+      </w:r>
+      <w:r>
+        <w:rPr>
+          <w:b/>
+        </w:rPr>
+        <w:t>2</w:t>
+      </w:r>
+      <w:r>
+        <w:rPr>
+          <w:b/>
+        </w:rPr>
+        <w:t xml:space="preserve"> - </w:t>
+      </w:r>
+      <w:r>
+        <w:rPr>
+          <w:b/>
+        </w:rPr>
+        <w:t xml:space="preserve">Four countries, </w:t>
+      </w:r>
+      <w:r>
+        <w:rPr>
+          <w:b/>
+        </w:rPr>
+        <w:t>comparing set goals, pledged finances, and number of backers</w:t>
+      </w:r>
+    </w:p>
+    <w:p>
+      <w:pPr>
+        <w:spacing w:before="240" w:after="240" w:line="360" w:lineRule="auto"/>
         <w:rPr>
           <w:bCs/>
         </w:rPr>
@@ -1775,6 +2676,287 @@
     </w:sectPr>
   </w:body>
 </w:document>
+</file>
+
+<file path=word/numbering.xml><?xml version="1.0" encoding="utf-8"?>
+<w:numbering xmlns:wpc="http://schemas.microsoft.com/office/word/2010/wordprocessingCanvas" xmlns:cx="http://schemas.microsoft.com/office/drawing/2014/chartex" xmlns:cx1="http://schemas.microsoft.com/office/drawing/2015/9/8/chartex" xmlns:cx2="http://schemas.microsoft.com/office/drawing/2015/10/21/chartex" xmlns:cx3="http://schemas.microsoft.com/office/drawing/2016/5/9/chartex" xmlns:cx4="http://schemas.microsoft.com/office/drawing/2016/5/10/chartex" xmlns:cx5="http://schemas.microsoft.com/office/drawing/2016/5/11/chartex" xmlns:cx6="http://schemas.microsoft.com/office/drawing/2016/5/12/chartex" xmlns:cx7="http://schemas.microsoft.com/office/drawing/2016/5/13/chartex" xmlns:cx8="http://schemas.microsoft.com/office/drawing/2016/5/14/chartex" xmlns:mc="http://schemas.openxmlformats.org/markup-compatibility/2006" xmlns:aink="http://schemas.microsoft.com/office/drawing/2016/ink" xmlns:am3d="http://schemas.microsoft.com/office/drawing/2017/model3d" xmlns:o="urn:schemas-microsoft-com:office:office" xmlns:oel="http://schemas.microsoft.com/office/2019/extlst" xmlns:r="http://schemas.openxmlformats.org/officeDocument/2006/relationships" xmlns:m="http://schemas.openxmlformats.org/officeDocument/2006/math" xmlns:v="urn:schemas-microsoft-com:vml" xmlns:wp14="http://schemas.microsoft.com/office/word/2010/wordprocessingDrawing" xmlns:wp="http://schemas.openxmlformats.org/drawingml/2006/wordprocessingDrawing" xmlns:w10="urn:schemas-microsoft-com:office:word" xmlns:w="http://schemas.openxmlformats.org/wordprocessingml/2006/main" xmlns:w14="http://schemas.microsoft.com/office/word/2010/wordml" xmlns:w15="http://schemas.microsoft.com/office/word/2012/wordml" xmlns:w16cex="http://schemas.microsoft.com/office/word/2018/wordml/cex" xmlns:w16cid="http://schemas.microsoft.com/office/word/2016/wordml/cid" xmlns:w16="http://schemas.microsoft.com/office/word/2018/wordml" xmlns:w16du="http://schemas.microsoft.com/office/word/2023/wordml/word16du" xmlns:w16sdtdh="http://schemas.microsoft.com/office/word/2020/wordml/sdtdatahash" xmlns:w16se="http://schemas.microsoft.com/office/word/2015/wordml/symex" xmlns:wpg="http://schemas.microsoft.com/office/word/2010/wordprocessingGroup" xmlns:wpi="http://schemas.microsoft.com/office/word/2010/wordprocessingInk" xmlns:wne="http://schemas.microsoft.com/office/word/2006/wordml" xmlns:wps="http://schemas.microsoft.com/office/word/2010/wordprocessingShape" mc:Ignorable="w14 w15 w16se w16cid w16 w16cex w16sdtdh w16du wp14">
+  <w:abstractNum w:abstractNumId="0" w15:restartNumberingAfterBreak="0">
+    <w:nsid w:val="48EF3984"/>
+    <w:multiLevelType w:val="hybridMultilevel"/>
+    <w:tmpl w:val="94A4E596"/>
+    <w:lvl w:ilvl="0" w:tplc="0409000F">
+      <w:start w:val="1"/>
+      <w:numFmt w:val="decimal"/>
+      <w:lvlText w:val="%1."/>
+      <w:lvlJc w:val="left"/>
+      <w:pPr>
+        <w:ind w:left="720" w:hanging="360"/>
+      </w:pPr>
+      <w:rPr>
+        <w:rFonts w:hint="default"/>
+      </w:rPr>
+    </w:lvl>
+    <w:lvl w:ilvl="1" w:tplc="04090019" w:tentative="1">
+      <w:start w:val="1"/>
+      <w:numFmt w:val="lowerLetter"/>
+      <w:lvlText w:val="%2."/>
+      <w:lvlJc w:val="left"/>
+      <w:pPr>
+        <w:ind w:left="1440" w:hanging="360"/>
+      </w:pPr>
+    </w:lvl>
+    <w:lvl w:ilvl="2" w:tplc="0409001B" w:tentative="1">
+      <w:start w:val="1"/>
+      <w:numFmt w:val="lowerRoman"/>
+      <w:lvlText w:val="%3."/>
+      <w:lvlJc w:val="right"/>
+      <w:pPr>
+        <w:ind w:left="2160" w:hanging="180"/>
+      </w:pPr>
+    </w:lvl>
+    <w:lvl w:ilvl="3" w:tplc="0409000F" w:tentative="1">
+      <w:start w:val="1"/>
+      <w:numFmt w:val="decimal"/>
+      <w:lvlText w:val="%4."/>
+      <w:lvlJc w:val="left"/>
+      <w:pPr>
+        <w:ind w:left="2880" w:hanging="360"/>
+      </w:pPr>
+    </w:lvl>
+    <w:lvl w:ilvl="4" w:tplc="04090019" w:tentative="1">
+      <w:start w:val="1"/>
+      <w:numFmt w:val="lowerLetter"/>
+      <w:lvlText w:val="%5."/>
+      <w:lvlJc w:val="left"/>
+      <w:pPr>
+        <w:ind w:left="3600" w:hanging="360"/>
+      </w:pPr>
+    </w:lvl>
+    <w:lvl w:ilvl="5" w:tplc="0409001B" w:tentative="1">
+      <w:start w:val="1"/>
+      <w:numFmt w:val="lowerRoman"/>
+      <w:lvlText w:val="%6."/>
+      <w:lvlJc w:val="right"/>
+      <w:pPr>
+        <w:ind w:left="4320" w:hanging="180"/>
+      </w:pPr>
+    </w:lvl>
+    <w:lvl w:ilvl="6" w:tplc="0409000F" w:tentative="1">
+      <w:start w:val="1"/>
+      <w:numFmt w:val="decimal"/>
+      <w:lvlText w:val="%7."/>
+      <w:lvlJc w:val="left"/>
+      <w:pPr>
+        <w:ind w:left="5040" w:hanging="360"/>
+      </w:pPr>
+    </w:lvl>
+    <w:lvl w:ilvl="7" w:tplc="04090019" w:tentative="1">
+      <w:start w:val="1"/>
+      <w:numFmt w:val="lowerLetter"/>
+      <w:lvlText w:val="%8."/>
+      <w:lvlJc w:val="left"/>
+      <w:pPr>
+        <w:ind w:left="5760" w:hanging="360"/>
+      </w:pPr>
+    </w:lvl>
+    <w:lvl w:ilvl="8" w:tplc="0409001B" w:tentative="1">
+      <w:start w:val="1"/>
+      <w:numFmt w:val="lowerRoman"/>
+      <w:lvlText w:val="%9."/>
+      <w:lvlJc w:val="right"/>
+      <w:pPr>
+        <w:ind w:left="6480" w:hanging="180"/>
+      </w:pPr>
+    </w:lvl>
+  </w:abstractNum>
+  <w:abstractNum w:abstractNumId="1" w15:restartNumberingAfterBreak="0">
+    <w:nsid w:val="749256CA"/>
+    <w:multiLevelType w:val="hybridMultilevel"/>
+    <w:tmpl w:val="94A4E596"/>
+    <w:lvl w:ilvl="0" w:tplc="FFFFFFFF">
+      <w:start w:val="1"/>
+      <w:numFmt w:val="decimal"/>
+      <w:lvlText w:val="%1."/>
+      <w:lvlJc w:val="left"/>
+      <w:pPr>
+        <w:ind w:left="720" w:hanging="360"/>
+      </w:pPr>
+      <w:rPr>
+        <w:rFonts w:hint="default"/>
+      </w:rPr>
+    </w:lvl>
+    <w:lvl w:ilvl="1" w:tplc="FFFFFFFF" w:tentative="1">
+      <w:start w:val="1"/>
+      <w:numFmt w:val="lowerLetter"/>
+      <w:lvlText w:val="%2."/>
+      <w:lvlJc w:val="left"/>
+      <w:pPr>
+        <w:ind w:left="1440" w:hanging="360"/>
+      </w:pPr>
+    </w:lvl>
+    <w:lvl w:ilvl="2" w:tplc="FFFFFFFF" w:tentative="1">
+      <w:start w:val="1"/>
+      <w:numFmt w:val="lowerRoman"/>
+      <w:lvlText w:val="%3."/>
+      <w:lvlJc w:val="right"/>
+      <w:pPr>
+        <w:ind w:left="2160" w:hanging="180"/>
+      </w:pPr>
+    </w:lvl>
+    <w:lvl w:ilvl="3" w:tplc="FFFFFFFF" w:tentative="1">
+      <w:start w:val="1"/>
+      <w:numFmt w:val="decimal"/>
+      <w:lvlText w:val="%4."/>
+      <w:lvlJc w:val="left"/>
+      <w:pPr>
+        <w:ind w:left="2880" w:hanging="360"/>
+      </w:pPr>
+    </w:lvl>
+    <w:lvl w:ilvl="4" w:tplc="FFFFFFFF" w:tentative="1">
+      <w:start w:val="1"/>
+      <w:numFmt w:val="lowerLetter"/>
+      <w:lvlText w:val="%5."/>
+      <w:lvlJc w:val="left"/>
+      <w:pPr>
+        <w:ind w:left="3600" w:hanging="360"/>
+      </w:pPr>
+    </w:lvl>
+    <w:lvl w:ilvl="5" w:tplc="FFFFFFFF" w:tentative="1">
+      <w:start w:val="1"/>
+      <w:numFmt w:val="lowerRoman"/>
+      <w:lvlText w:val="%6."/>
+      <w:lvlJc w:val="right"/>
+      <w:pPr>
+        <w:ind w:left="4320" w:hanging="180"/>
+      </w:pPr>
+    </w:lvl>
+    <w:lvl w:ilvl="6" w:tplc="FFFFFFFF" w:tentative="1">
+      <w:start w:val="1"/>
+      <w:numFmt w:val="decimal"/>
+      <w:lvlText w:val="%7."/>
+      <w:lvlJc w:val="left"/>
+      <w:pPr>
+        <w:ind w:left="5040" w:hanging="360"/>
+      </w:pPr>
+    </w:lvl>
+    <w:lvl w:ilvl="7" w:tplc="FFFFFFFF" w:tentative="1">
+      <w:start w:val="1"/>
+      <w:numFmt w:val="lowerLetter"/>
+      <w:lvlText w:val="%8."/>
+      <w:lvlJc w:val="left"/>
+      <w:pPr>
+        <w:ind w:left="5760" w:hanging="360"/>
+      </w:pPr>
+    </w:lvl>
+    <w:lvl w:ilvl="8" w:tplc="FFFFFFFF" w:tentative="1">
+      <w:start w:val="1"/>
+      <w:numFmt w:val="lowerRoman"/>
+      <w:lvlText w:val="%9."/>
+      <w:lvlJc w:val="right"/>
+      <w:pPr>
+        <w:ind w:left="6480" w:hanging="180"/>
+      </w:pPr>
+    </w:lvl>
+  </w:abstractNum>
+  <w:abstractNum w:abstractNumId="2" w15:restartNumberingAfterBreak="0">
+    <w:nsid w:val="7E4577F8"/>
+    <w:multiLevelType w:val="hybridMultilevel"/>
+    <w:tmpl w:val="1A266D26"/>
+    <w:lvl w:ilvl="0" w:tplc="0409000F">
+      <w:start w:val="1"/>
+      <w:numFmt w:val="decimal"/>
+      <w:lvlText w:val="%1."/>
+      <w:lvlJc w:val="left"/>
+      <w:pPr>
+        <w:ind w:left="720" w:hanging="360"/>
+      </w:pPr>
+      <w:rPr>
+        <w:rFonts w:hint="default"/>
+      </w:rPr>
+    </w:lvl>
+    <w:lvl w:ilvl="1" w:tplc="04090019" w:tentative="1">
+      <w:start w:val="1"/>
+      <w:numFmt w:val="lowerLetter"/>
+      <w:lvlText w:val="%2."/>
+      <w:lvlJc w:val="left"/>
+      <w:pPr>
+        <w:ind w:left="1440" w:hanging="360"/>
+      </w:pPr>
+    </w:lvl>
+    <w:lvl w:ilvl="2" w:tplc="0409001B" w:tentative="1">
+      <w:start w:val="1"/>
+      <w:numFmt w:val="lowerRoman"/>
+      <w:lvlText w:val="%3."/>
+      <w:lvlJc w:val="right"/>
+      <w:pPr>
+        <w:ind w:left="2160" w:hanging="180"/>
+      </w:pPr>
+    </w:lvl>
+    <w:lvl w:ilvl="3" w:tplc="0409000F" w:tentative="1">
+      <w:start w:val="1"/>
+      <w:numFmt w:val="decimal"/>
+      <w:lvlText w:val="%4."/>
+      <w:lvlJc w:val="left"/>
+      <w:pPr>
+        <w:ind w:left="2880" w:hanging="360"/>
+      </w:pPr>
+    </w:lvl>
+    <w:lvl w:ilvl="4" w:tplc="04090019" w:tentative="1">
+      <w:start w:val="1"/>
+      <w:numFmt w:val="lowerLetter"/>
+      <w:lvlText w:val="%5."/>
+      <w:lvlJc w:val="left"/>
+      <w:pPr>
+        <w:ind w:left="3600" w:hanging="360"/>
+      </w:pPr>
+    </w:lvl>
+    <w:lvl w:ilvl="5" w:tplc="0409001B" w:tentative="1">
+      <w:start w:val="1"/>
+      <w:numFmt w:val="lowerRoman"/>
+      <w:lvlText w:val="%6."/>
+      <w:lvlJc w:val="right"/>
+      <w:pPr>
+        <w:ind w:left="4320" w:hanging="180"/>
+      </w:pPr>
+    </w:lvl>
+    <w:lvl w:ilvl="6" w:tplc="0409000F" w:tentative="1">
+      <w:start w:val="1"/>
+      <w:numFmt w:val="decimal"/>
+      <w:lvlText w:val="%7."/>
+      <w:lvlJc w:val="left"/>
+      <w:pPr>
+        <w:ind w:left="5040" w:hanging="360"/>
+      </w:pPr>
+    </w:lvl>
+    <w:lvl w:ilvl="7" w:tplc="04090019" w:tentative="1">
+      <w:start w:val="1"/>
+      <w:numFmt w:val="lowerLetter"/>
+      <w:lvlText w:val="%8."/>
+      <w:lvlJc w:val="left"/>
+      <w:pPr>
+        <w:ind w:left="5760" w:hanging="360"/>
+      </w:pPr>
+    </w:lvl>
+    <w:lvl w:ilvl="8" w:tplc="0409001B" w:tentative="1">
+      <w:start w:val="1"/>
+      <w:numFmt w:val="lowerRoman"/>
+      <w:lvlText w:val="%9."/>
+      <w:lvlJc w:val="right"/>
+      <w:pPr>
+        <w:ind w:left="6480" w:hanging="180"/>
+      </w:pPr>
+    </w:lvl>
+  </w:abstractNum>
+  <w:num w:numId="1" w16cid:durableId="251007847">
+    <w:abstractNumId w:val="2"/>
+  </w:num>
+  <w:num w:numId="2" w16cid:durableId="698314077">
+    <w:abstractNumId w:val="0"/>
+  </w:num>
+  <w:num w:numId="3" w16cid:durableId="1306818575">
+    <w:abstractNumId w:val="1"/>
+  </w:num>
+</w:numbering>
 </file>
 
 <file path=word/styles.xml><?xml version="1.0" encoding="utf-8"?>
@@ -2191,7 +3373,6 @@
   <w:style w:type="character" w:default="1" w:styleId="DefaultParagraphFont">
     <w:name w:val="Default Paragraph Font"/>
     <w:uiPriority w:val="1"/>
-    <w:semiHidden/>
     <w:unhideWhenUsed/>
   </w:style>
   <w:style w:type="table" w:default="1" w:styleId="TableNormal">
@@ -2214,6 +3395,30 @@
     <w:uiPriority w:val="99"/>
     <w:semiHidden/>
     <w:unhideWhenUsed/>
+  </w:style>
+  <w:style w:type="paragraph" w:styleId="NormalWeb">
+    <w:name w:val="Normal (Web)"/>
+    <w:basedOn w:val="Normal"/>
+    <w:uiPriority w:val="99"/>
+    <w:semiHidden/>
+    <w:unhideWhenUsed/>
+    <w:rsid w:val="00EF49DA"/>
+    <w:rPr>
+      <w:rFonts w:ascii="Times New Roman" w:hAnsi="Times New Roman" w:cs="Times New Roman"/>
+      <w:sz w:val="24"/>
+      <w:szCs w:val="24"/>
+    </w:rPr>
+  </w:style>
+  <w:style w:type="paragraph" w:styleId="ListParagraph">
+    <w:name w:val="List Paragraph"/>
+    <w:basedOn w:val="Normal"/>
+    <w:uiPriority w:val="34"/>
+    <w:qFormat/>
+    <w:rsid w:val="00E852EB"/>
+    <w:pPr>
+      <w:ind w:left="720"/>
+      <w:contextualSpacing/>
+    </w:pPr>
   </w:style>
 </w:styles>
 </file>

</xml_diff>

<commit_message>
Question 2 info added to write-up and readme
</commit_message>
<xml_diff>
--- a/Crowdfunding ETL.docx
+++ b/Crowdfunding ETL.docx
@@ -2312,10 +2312,11 @@
       <w:r>
         <w:rPr>
           <w:bCs/>
+          <w:noProof/>
           <w:lang w:val="en-US"/>
         </w:rPr>
         <w:drawing>
-          <wp:inline distT="0" distB="0" distL="0" distR="0" wp14:anchorId="6CF39FB5" wp14:editId="2806AB6F">
+          <wp:inline distT="0" distB="0" distL="0" distR="0" wp14:anchorId="6CF39FB5" wp14:editId="35D597E1">
             <wp:extent cx="4896435" cy="4076700"/>
             <wp:effectExtent l="0" t="0" r="0" b="0"/>
             <wp:docPr id="500242804" name="Picture 2"/>
@@ -2633,40 +2634,345 @@
           <w:b/>
         </w:rPr>
         <w:lastRenderedPageBreak/>
-        <w:t>Question #</w:t>
+        <w:t xml:space="preserve">Question #2 - </w:t>
       </w:r>
       <w:r>
         <w:rPr>
           <w:b/>
         </w:rPr>
-        <w:t>2</w:t>
+        <w:t xml:space="preserve">Four countries, </w:t>
       </w:r>
       <w:r>
         <w:rPr>
           <w:b/>
         </w:rPr>
-        <w:t xml:space="preserve"> - </w:t>
-      </w:r>
-      <w:r>
-        <w:rPr>
-          <w:b/>
-        </w:rPr>
-        <w:t xml:space="preserve">Four countries, </w:t>
-      </w:r>
-      <w:r>
-        <w:rPr>
-          <w:b/>
-        </w:rPr>
         <w:t>comparing set goals, pledged finances, and number of backers</w:t>
       </w:r>
     </w:p>
     <w:p>
       <w:pPr>
         <w:spacing w:before="240" w:after="240" w:line="360" w:lineRule="auto"/>
-        <w:rPr>
-          <w:bCs/>
-        </w:rPr>
-      </w:pPr>
+        <w:jc w:val="both"/>
+        <w:rPr>
+          <w:bCs/>
+        </w:rPr>
+      </w:pPr>
+      <w:r>
+        <w:rPr>
+          <w:bCs/>
+        </w:rPr>
+        <w:tab/>
+      </w:r>
+      <w:r>
+        <w:rPr>
+          <w:bCs/>
+        </w:rPr>
+        <w:t>The provided charts indicate a strong positive correlation between the funding goals and the pledged amounts, especially for successful projects, highlighting the importance of setting achievable and realistic goals. Higher backer counts generally lead to higher pledged amounts, emphasizing the need to engage and attract more backers for a successful campaign. The United States stands out as the dominant contributor, with significantly higher percentages of both backers and pledged amounts compared to other countries. Overall, while successful projects show consistent trends with high pledges and backer counts, failed and canceled projects exhibit more variability and inconsistency, underscoring the challenges in meeting high funding goals without sufficient support.</w:t>
+      </w:r>
+    </w:p>
+    <w:p>
+      <w:pPr>
+        <w:spacing w:before="240" w:after="240" w:line="360" w:lineRule="auto"/>
+        <w:jc w:val="center"/>
+        <w:rPr>
+          <w:bCs/>
+        </w:rPr>
+      </w:pPr>
+      <w:r>
+        <w:rPr>
+          <w:noProof/>
+        </w:rPr>
+        <w:drawing>
+          <wp:inline distT="0" distB="0" distL="0" distR="0" wp14:anchorId="56753569" wp14:editId="698EE78A">
+            <wp:extent cx="5934075" cy="4000500"/>
+            <wp:effectExtent l="0" t="0" r="9525" b="0"/>
+            <wp:docPr id="1258354210" name="Picture 2"/>
+            <wp:cNvGraphicFramePr>
+              <a:graphicFrameLocks xmlns:a="http://schemas.openxmlformats.org/drawingml/2006/main" noChangeAspect="1"/>
+            </wp:cNvGraphicFramePr>
+            <a:graphic xmlns:a="http://schemas.openxmlformats.org/drawingml/2006/main">
+              <a:graphicData uri="http://schemas.openxmlformats.org/drawingml/2006/picture">
+                <pic:pic xmlns:pic="http://schemas.openxmlformats.org/drawingml/2006/picture">
+                  <pic:nvPicPr>
+                    <pic:cNvPr id="0" name="Picture 2"/>
+                    <pic:cNvPicPr>
+                      <a:picLocks noChangeAspect="1" noChangeArrowheads="1"/>
+                    </pic:cNvPicPr>
+                  </pic:nvPicPr>
+                  <pic:blipFill>
+                    <a:blip r:embed="rId27">
+                      <a:extLst>
+                        <a:ext uri="{28A0092B-C50C-407E-A947-70E740481C1C}">
+                          <a14:useLocalDpi xmlns:a14="http://schemas.microsoft.com/office/drawing/2010/main" val="0"/>
+                        </a:ext>
+                      </a:extLst>
+                    </a:blip>
+                    <a:srcRect/>
+                    <a:stretch>
+                      <a:fillRect/>
+                    </a:stretch>
+                  </pic:blipFill>
+                  <pic:spPr bwMode="auto">
+                    <a:xfrm>
+                      <a:off x="0" y="0"/>
+                      <a:ext cx="5934075" cy="4000500"/>
+                    </a:xfrm>
+                    <a:prstGeom prst="rect">
+                      <a:avLst/>
+                    </a:prstGeom>
+                    <a:noFill/>
+                    <a:ln>
+                      <a:noFill/>
+                    </a:ln>
+                  </pic:spPr>
+                </pic:pic>
+              </a:graphicData>
+            </a:graphic>
+          </wp:inline>
+        </w:drawing>
+      </w:r>
+    </w:p>
+    <w:p>
+      <w:pPr>
+        <w:spacing w:after="160" w:line="259" w:lineRule="auto"/>
+        <w:rPr>
+          <w:bCs/>
+        </w:rPr>
+      </w:pPr>
+      <w:r>
+        <w:rPr>
+          <w:bCs/>
+        </w:rPr>
+        <w:br w:type="page"/>
+      </w:r>
+    </w:p>
+    <w:p>
+      <w:pPr>
+        <w:spacing w:before="240" w:after="240" w:line="360" w:lineRule="auto"/>
+        <w:rPr>
+          <w:bCs/>
+        </w:rPr>
+      </w:pPr>
+      <w:r>
+        <w:rPr>
+          <w:noProof/>
+        </w:rPr>
+        <w:lastRenderedPageBreak/>
+        <w:drawing>
+          <wp:inline distT="0" distB="0" distL="0" distR="0" wp14:anchorId="07A8DD81" wp14:editId="7E8E337D">
+            <wp:extent cx="5943600" cy="4029075"/>
+            <wp:effectExtent l="0" t="0" r="0" b="9525"/>
+            <wp:docPr id="1056956539" name="Picture 3"/>
+            <wp:cNvGraphicFramePr>
+              <a:graphicFrameLocks xmlns:a="http://schemas.openxmlformats.org/drawingml/2006/main" noChangeAspect="1"/>
+            </wp:cNvGraphicFramePr>
+            <a:graphic xmlns:a="http://schemas.openxmlformats.org/drawingml/2006/main">
+              <a:graphicData uri="http://schemas.openxmlformats.org/drawingml/2006/picture">
+                <pic:pic xmlns:pic="http://schemas.openxmlformats.org/drawingml/2006/picture">
+                  <pic:nvPicPr>
+                    <pic:cNvPr id="0" name="Picture 3"/>
+                    <pic:cNvPicPr>
+                      <a:picLocks noChangeAspect="1" noChangeArrowheads="1"/>
+                    </pic:cNvPicPr>
+                  </pic:nvPicPr>
+                  <pic:blipFill>
+                    <a:blip r:embed="rId28">
+                      <a:extLst>
+                        <a:ext uri="{28A0092B-C50C-407E-A947-70E740481C1C}">
+                          <a14:useLocalDpi xmlns:a14="http://schemas.microsoft.com/office/drawing/2010/main" val="0"/>
+                        </a:ext>
+                      </a:extLst>
+                    </a:blip>
+                    <a:srcRect/>
+                    <a:stretch>
+                      <a:fillRect/>
+                    </a:stretch>
+                  </pic:blipFill>
+                  <pic:spPr bwMode="auto">
+                    <a:xfrm>
+                      <a:off x="0" y="0"/>
+                      <a:ext cx="5943600" cy="4029075"/>
+                    </a:xfrm>
+                    <a:prstGeom prst="rect">
+                      <a:avLst/>
+                    </a:prstGeom>
+                    <a:noFill/>
+                    <a:ln>
+                      <a:noFill/>
+                    </a:ln>
+                  </pic:spPr>
+                </pic:pic>
+              </a:graphicData>
+            </a:graphic>
+          </wp:inline>
+        </w:drawing>
+      </w:r>
+    </w:p>
+    <w:p>
+      <w:pPr>
+        <w:spacing w:before="240" w:after="240" w:line="360" w:lineRule="auto"/>
+        <w:ind w:firstLine="720"/>
+        <w:jc w:val="both"/>
+        <w:rPr>
+          <w:bCs/>
+        </w:rPr>
+      </w:pPr>
+      <w:r>
+        <w:rPr>
+          <w:bCs/>
+        </w:rPr>
+        <w:t>The scatter plots reveal that successful projects tend to have tighter distributions and higher concentrations of data points along the regression lines, suggesting a more predictable and stable relationship between goals and pledged amounts. In contrast, failed and canceled projects display a broader spread, indicating less predictability and greater challenges in reaching their funding targets. This variability underscores the importance of strategic planning and effective marketing to ensure sufficient backer engagement and support.</w:t>
+      </w:r>
+    </w:p>
+    <w:p>
+      <w:pPr>
+        <w:spacing w:before="240" w:after="240" w:line="360" w:lineRule="auto"/>
+        <w:ind w:firstLine="720"/>
+        <w:jc w:val="both"/>
+      </w:pPr>
+      <w:r>
+        <w:t xml:space="preserve">Additionally, the comparative analysis between different countries highlights significant disparities in contributions. The US, being a major player, shows a wide range of goals and pledged amounts, with larger backer counts correlating with higher pledges. Other countries like Canada, Australia, and </w:t>
+      </w:r>
+      <w:r>
+        <w:t>China</w:t>
+      </w:r>
+      <w:r>
+        <w:t xml:space="preserve"> also contribute but to a lesser extent. These insights suggest that understanding and leveraging regional trends and backer behavior can be crucial for tailoring campaigns to maximize success. Overall, the data underscores the need for realistic goal-setting, robust backer engagement strategies, and awareness of regional dynamics to enhance the likelihood of successful crowdfunding campaigns.</w:t>
+      </w:r>
+    </w:p>
+    <w:p>
+      <w:pPr>
+        <w:spacing w:before="240" w:after="240" w:line="360" w:lineRule="auto"/>
+        <w:ind w:firstLine="720"/>
+        <w:jc w:val="both"/>
+      </w:pPr>
+    </w:p>
+    <w:p>
+      <w:pPr>
+        <w:spacing w:before="240" w:after="240" w:line="360" w:lineRule="auto"/>
+        <w:ind w:firstLine="720"/>
+        <w:jc w:val="both"/>
+      </w:pPr>
+      <w:r>
+        <w:lastRenderedPageBreak/>
+        <w:t>The third chart</w:t>
+      </w:r>
+      <w:r>
+        <w:t xml:space="preserve"> reinforces the positive correlation between funding goals and pledged amounts across various countries and outcomes. Successful projects consistently show strong positive trends with higher pledges, especially in the US and Canada, indicating that well-planned campaigns significantly impact funding success. In contrast, failed and canceled projects display more variability, highlighting the difficulties in reaching funding targets without adequate support. The data emphasizes the importance of setting realistic goals, effectively engaging backers, and considering regional trends to tailor campaigns for maximum success.</w:t>
+      </w:r>
+    </w:p>
+    <w:p>
+      <w:pPr>
+        <w:spacing w:before="240" w:after="240" w:line="360" w:lineRule="auto"/>
+        <w:ind w:firstLine="720"/>
+        <w:jc w:val="both"/>
+      </w:pPr>
+    </w:p>
+    <w:p>
+      <w:pPr>
+        <w:spacing w:before="240" w:after="240" w:line="360" w:lineRule="auto"/>
+        <w:jc w:val="both"/>
+      </w:pPr>
+      <w:r>
+        <w:rPr>
+          <w:noProof/>
+        </w:rPr>
+        <w:drawing>
+          <wp:inline distT="0" distB="0" distL="0" distR="0" wp14:anchorId="5B2DED5E" wp14:editId="2F5BE134">
+            <wp:extent cx="5943600" cy="5133975"/>
+            <wp:effectExtent l="0" t="0" r="0" b="9525"/>
+            <wp:docPr id="727445986" name="Picture 4"/>
+            <wp:cNvGraphicFramePr>
+              <a:graphicFrameLocks xmlns:a="http://schemas.openxmlformats.org/drawingml/2006/main" noChangeAspect="1"/>
+            </wp:cNvGraphicFramePr>
+            <a:graphic xmlns:a="http://schemas.openxmlformats.org/drawingml/2006/main">
+              <a:graphicData uri="http://schemas.openxmlformats.org/drawingml/2006/picture">
+                <pic:pic xmlns:pic="http://schemas.openxmlformats.org/drawingml/2006/picture">
+                  <pic:nvPicPr>
+                    <pic:cNvPr id="0" name="Picture 4"/>
+                    <pic:cNvPicPr>
+                      <a:picLocks noChangeAspect="1" noChangeArrowheads="1"/>
+                    </pic:cNvPicPr>
+                  </pic:nvPicPr>
+                  <pic:blipFill>
+                    <a:blip r:embed="rId29">
+                      <a:extLst>
+                        <a:ext uri="{28A0092B-C50C-407E-A947-70E740481C1C}">
+                          <a14:useLocalDpi xmlns:a14="http://schemas.microsoft.com/office/drawing/2010/main" val="0"/>
+                        </a:ext>
+                      </a:extLst>
+                    </a:blip>
+                    <a:srcRect/>
+                    <a:stretch>
+                      <a:fillRect/>
+                    </a:stretch>
+                  </pic:blipFill>
+                  <pic:spPr bwMode="auto">
+                    <a:xfrm>
+                      <a:off x="0" y="0"/>
+                      <a:ext cx="5943600" cy="5133975"/>
+                    </a:xfrm>
+                    <a:prstGeom prst="rect">
+                      <a:avLst/>
+                    </a:prstGeom>
+                    <a:noFill/>
+                    <a:ln>
+                      <a:noFill/>
+                    </a:ln>
+                  </pic:spPr>
+                </pic:pic>
+              </a:graphicData>
+            </a:graphic>
+          </wp:inline>
+        </w:drawing>
+      </w:r>
+    </w:p>
+    <w:p>
+      <w:pPr>
+        <w:spacing w:before="240" w:after="240" w:line="360" w:lineRule="auto"/>
+        <w:jc w:val="both"/>
+        <w:rPr>
+          <w:bCs/>
+        </w:rPr>
+      </w:pPr>
+      <w:r>
+        <w:rPr>
+          <w:bCs/>
+        </w:rPr>
+        <w:t>Individual query and charting work done in “</w:t>
+      </w:r>
+      <w:r>
+        <w:rPr>
+          <w:bCs/>
+        </w:rPr>
+        <w:t>Ind Sam Work</w:t>
+      </w:r>
+      <w:r>
+        <w:rPr>
+          <w:bCs/>
+        </w:rPr>
+        <w:t>/</w:t>
+      </w:r>
+      <w:proofErr w:type="spellStart"/>
+      <w:r>
+        <w:rPr>
+          <w:bCs/>
+        </w:rPr>
+        <w:t>Data_Viz</w:t>
+      </w:r>
+      <w:r>
+        <w:rPr>
+          <w:bCs/>
+        </w:rPr>
+        <w:t>_Sam</w:t>
+      </w:r>
+      <w:proofErr w:type="spellEnd"/>
+      <w:r>
+        <w:rPr>
+          <w:bCs/>
+        </w:rPr>
+        <w:t xml:space="preserve">”. All required charting saved in “Charts” folder. </w:t>
+      </w:r>
     </w:p>
     <w:sectPr>
       <w:pgSz w:w="12240" w:h="15840"/>
@@ -3373,6 +3679,7 @@
   <w:style w:type="character" w:default="1" w:styleId="DefaultParagraphFont">
     <w:name w:val="Default Paragraph Font"/>
     <w:uiPriority w:val="1"/>
+    <w:semiHidden/>
     <w:unhideWhenUsed/>
   </w:style>
   <w:style w:type="table" w:default="1" w:styleId="TableNormal">

</xml_diff>

<commit_message>
savepoint for write-up and readme, added in Marty's chart and ETL_Data_Viz, added fix for datetime to main Starter Code
</commit_message>
<xml_diff>
--- a/Crowdfunding ETL.docx
+++ b/Crowdfunding ETL.docx
@@ -2316,7 +2316,7 @@
           <w:lang w:val="en-US"/>
         </w:rPr>
         <w:drawing>
-          <wp:inline distT="0" distB="0" distL="0" distR="0" wp14:anchorId="6CF39FB5" wp14:editId="35D597E1">
+          <wp:inline distT="0" distB="0" distL="0" distR="0" wp14:anchorId="6CF39FB5" wp14:editId="6E6A2A43">
             <wp:extent cx="4896435" cy="4076700"/>
             <wp:effectExtent l="0" t="0" r="0" b="0"/>
             <wp:docPr id="500242804" name="Picture 2"/>
@@ -2939,32 +2939,14 @@
         <w:rPr>
           <w:bCs/>
         </w:rPr>
-        <w:t>Individual query and charting work done in “</w:t>
-      </w:r>
-      <w:r>
-        <w:rPr>
-          <w:bCs/>
-        </w:rPr>
-        <w:t>Ind Sam Work</w:t>
-      </w:r>
-      <w:r>
-        <w:rPr>
-          <w:bCs/>
-        </w:rPr>
-        <w:t>/</w:t>
+        <w:t>Individual query and charting work done in “Ind Sam Work/</w:t>
       </w:r>
       <w:proofErr w:type="spellStart"/>
       <w:r>
         <w:rPr>
           <w:bCs/>
         </w:rPr>
-        <w:t>Data_Viz</w:t>
-      </w:r>
-      <w:r>
-        <w:rPr>
-          <w:bCs/>
-        </w:rPr>
-        <w:t>_Sam</w:t>
+        <w:t>Data_Viz_Sam</w:t>
       </w:r>
       <w:proofErr w:type="spellEnd"/>
       <w:r>
@@ -2972,6 +2954,159 @@
           <w:bCs/>
         </w:rPr>
         <w:t xml:space="preserve">”. All required charting saved in “Charts” folder. </w:t>
+      </w:r>
+    </w:p>
+    <w:p>
+      <w:pPr>
+        <w:spacing w:before="240" w:after="240" w:line="360" w:lineRule="auto"/>
+        <w:jc w:val="both"/>
+        <w:rPr>
+          <w:b/>
+        </w:rPr>
+      </w:pPr>
+      <w:r>
+        <w:rPr>
+          <w:b/>
+        </w:rPr>
+        <w:lastRenderedPageBreak/>
+        <w:t>Question #</w:t>
+      </w:r>
+      <w:r>
+        <w:rPr>
+          <w:b/>
+        </w:rPr>
+        <w:t>3</w:t>
+      </w:r>
+      <w:r>
+        <w:rPr>
+          <w:b/>
+        </w:rPr>
+        <w:t xml:space="preserve"> – Compare the length of campaigns to outcome (Success and Failures)</w:t>
+      </w:r>
+    </w:p>
+    <w:p>
+      <w:pPr>
+        <w:spacing w:before="240" w:after="240" w:line="360" w:lineRule="auto"/>
+        <w:ind w:firstLine="720"/>
+        <w:jc w:val="both"/>
+        <w:rPr>
+          <w:bCs/>
+          <w:lang w:val="en-US"/>
+        </w:rPr>
+      </w:pPr>
+      <w:r>
+        <w:rPr>
+          <w:bCs/>
+          <w:lang w:val="en-US"/>
+        </w:rPr>
+        <w:t>Visualization of the data does not show a solid correlation between the length of the campaign and its success or failure.</w:t>
+      </w:r>
+      <w:r>
+        <w:rPr>
+          <w:bCs/>
+          <w:lang w:val="en-US"/>
+        </w:rPr>
+        <w:t xml:space="preserve"> </w:t>
+      </w:r>
+    </w:p>
+    <w:p>
+      <w:pPr>
+        <w:spacing w:before="240" w:after="240" w:line="360" w:lineRule="auto"/>
+        <w:ind w:firstLine="720"/>
+        <w:jc w:val="center"/>
+        <w:rPr>
+          <w:bCs/>
+          <w:lang w:val="en-US"/>
+        </w:rPr>
+      </w:pPr>
+      <w:r>
+        <w:rPr>
+          <w:noProof/>
+        </w:rPr>
+        <w:drawing>
+          <wp:inline distT="0" distB="0" distL="0" distR="0" wp14:anchorId="26EC2D27" wp14:editId="685F6EC7">
+            <wp:extent cx="5943600" cy="4523740"/>
+            <wp:effectExtent l="0" t="0" r="0" b="0"/>
+            <wp:docPr id="1304705347" name="Picture 1"/>
+            <wp:cNvGraphicFramePr>
+              <a:graphicFrameLocks xmlns:a="http://schemas.openxmlformats.org/drawingml/2006/main" noChangeAspect="1"/>
+            </wp:cNvGraphicFramePr>
+            <a:graphic xmlns:a="http://schemas.openxmlformats.org/drawingml/2006/main">
+              <a:graphicData uri="http://schemas.openxmlformats.org/drawingml/2006/picture">
+                <pic:pic xmlns:pic="http://schemas.openxmlformats.org/drawingml/2006/picture">
+                  <pic:nvPicPr>
+                    <pic:cNvPr id="0" name="Picture 1"/>
+                    <pic:cNvPicPr>
+                      <a:picLocks noChangeAspect="1" noChangeArrowheads="1"/>
+                    </pic:cNvPicPr>
+                  </pic:nvPicPr>
+                  <pic:blipFill>
+                    <a:blip r:embed="rId30">
+                      <a:extLst>
+                        <a:ext uri="{28A0092B-C50C-407E-A947-70E740481C1C}">
+                          <a14:useLocalDpi xmlns:a14="http://schemas.microsoft.com/office/drawing/2010/main" val="0"/>
+                        </a:ext>
+                      </a:extLst>
+                    </a:blip>
+                    <a:srcRect/>
+                    <a:stretch>
+                      <a:fillRect/>
+                    </a:stretch>
+                  </pic:blipFill>
+                  <pic:spPr bwMode="auto">
+                    <a:xfrm>
+                      <a:off x="0" y="0"/>
+                      <a:ext cx="5943600" cy="4523740"/>
+                    </a:xfrm>
+                    <a:prstGeom prst="rect">
+                      <a:avLst/>
+                    </a:prstGeom>
+                    <a:noFill/>
+                    <a:ln>
+                      <a:noFill/>
+                    </a:ln>
+                  </pic:spPr>
+                </pic:pic>
+              </a:graphicData>
+            </a:graphic>
+          </wp:inline>
+        </w:drawing>
+      </w:r>
+    </w:p>
+    <w:p>
+      <w:pPr>
+        <w:spacing w:before="240" w:after="240" w:line="360" w:lineRule="auto"/>
+        <w:ind w:firstLine="720"/>
+        <w:jc w:val="both"/>
+        <w:rPr>
+          <w:bCs/>
+          <w:lang w:val="en-US"/>
+        </w:rPr>
+      </w:pPr>
+      <w:r>
+        <w:rPr>
+          <w:bCs/>
+          <w:lang w:val="en-US"/>
+        </w:rPr>
+        <w:t xml:space="preserve">When looked by individual countries the US has successful campaigns across most days, but the least successful in the shortest and the longest days. Canada has the most success between approximately 225 and 250 days, China between 275 and 300, and Australia around 50 days. All countries had success with shorter and longer campaigns. </w:t>
+      </w:r>
+    </w:p>
+    <w:p>
+      <w:pPr>
+        <w:spacing w:before="240" w:after="240" w:line="360" w:lineRule="auto"/>
+        <w:ind w:firstLine="720"/>
+        <w:jc w:val="both"/>
+        <w:rPr>
+          <w:bCs/>
+          <w:lang w:val="en-US"/>
+        </w:rPr>
+      </w:pPr>
+      <w:r>
+        <w:rPr>
+          <w:bCs/>
+          <w:lang w:val="en-US"/>
+        </w:rPr>
+        <w:t>The length of the campaign is only one factor, other factors should be explored such as the type of play, the time of year in the specific country, the goal, etc.</w:t>
       </w:r>
     </w:p>
     <w:sectPr>

</xml_diff>